<commit_message>
Sample query change w.r.t. latest php flow
</commit_message>
<xml_diff>
--- a/Code/Database and Sample Queries.docx
+++ b/Code/Database and Sample Queries.docx
@@ -456,15 +456,7 @@
           <w:sz w:val="32"/>
           <w:szCs w:val="32"/>
         </w:rPr>
-        <w:t>"USER", "</w:t>
-      </w:r>
-      <w:r>
-        <w:rPr>
-          <w:rFonts w:ascii="Times New Roman" w:hAnsi="Times New Roman" w:cs="Times New Roman"/>
-          <w:sz w:val="32"/>
-          <w:szCs w:val="32"/>
-        </w:rPr>
-        <w:t xml:space="preserve"> </w:t>
+        <w:t xml:space="preserve">"USER", " </w:t>
       </w:r>
       <w:r>
         <w:rPr>
@@ -608,6 +600,8 @@
         </w:rPr>
         <w:t xml:space="preserve">        // connect to database</w:t>
       </w:r>
+      <w:bookmarkStart w:id="0" w:name="_GoBack"/>
+      <w:bookmarkEnd w:id="0"/>
     </w:p>
     <w:p>
       <w:pPr>
@@ -672,6 +666,72 @@
         </w:rPr>
         <w:t>', USER, PASS, DB);</w:t>
       </w:r>
+    </w:p>
+    <w:p>
+      <w:pPr>
+        <w:spacing w:after="0"/>
+        <w:rPr>
+          <w:rFonts w:ascii="Times New Roman" w:hAnsi="Times New Roman" w:cs="Times New Roman"/>
+          <w:sz w:val="32"/>
+          <w:szCs w:val="32"/>
+        </w:rPr>
+      </w:pPr>
+    </w:p>
+    <w:p>
+      <w:pPr>
+        <w:spacing w:after="0"/>
+        <w:rPr>
+          <w:rFonts w:ascii="Times New Roman" w:hAnsi="Times New Roman" w:cs="Times New Roman"/>
+          <w:sz w:val="32"/>
+          <w:szCs w:val="32"/>
+        </w:rPr>
+      </w:pPr>
+      <w:proofErr w:type="gramStart"/>
+      <w:r>
+        <w:rPr>
+          <w:rFonts w:ascii="Times New Roman" w:hAnsi="Times New Roman" w:cs="Times New Roman"/>
+          <w:sz w:val="32"/>
+          <w:szCs w:val="32"/>
+        </w:rPr>
+        <w:t xml:space="preserve">Added </w:t>
+      </w:r>
+      <w:proofErr w:type="spellStart"/>
+      <w:r>
+        <w:rPr>
+          <w:rFonts w:ascii="Times New Roman" w:hAnsi="Times New Roman" w:cs="Times New Roman"/>
+          <w:sz w:val="32"/>
+          <w:szCs w:val="32"/>
+        </w:rPr>
+        <w:t>DB_Function.php</w:t>
+      </w:r>
+      <w:proofErr w:type="spellEnd"/>
+      <w:r>
+        <w:rPr>
+          <w:rFonts w:ascii="Times New Roman" w:hAnsi="Times New Roman" w:cs="Times New Roman"/>
+          <w:sz w:val="32"/>
+          <w:szCs w:val="32"/>
+        </w:rPr>
+        <w:t xml:space="preserve"> on </w:t>
+      </w:r>
+      <w:proofErr w:type="spellStart"/>
+      <w:r>
+        <w:rPr>
+          <w:rFonts w:ascii="Times New Roman" w:hAnsi="Times New Roman" w:cs="Times New Roman"/>
+          <w:sz w:val="32"/>
+          <w:szCs w:val="32"/>
+        </w:rPr>
+        <w:t>github</w:t>
+      </w:r>
+      <w:proofErr w:type="spellEnd"/>
+      <w:r>
+        <w:rPr>
+          <w:rFonts w:ascii="Times New Roman" w:hAnsi="Times New Roman" w:cs="Times New Roman"/>
+          <w:sz w:val="32"/>
+          <w:szCs w:val="32"/>
+        </w:rPr>
+        <w:t xml:space="preserve"> file.</w:t>
+      </w:r>
+      <w:proofErr w:type="gramEnd"/>
     </w:p>
     <w:p>
       <w:pPr>
@@ -723,7 +783,6 @@
           <w:sz w:val="32"/>
           <w:szCs w:val="32"/>
         </w:rPr>
-        <w:lastRenderedPageBreak/>
         <w:t xml:space="preserve">For getting data in </w:t>
       </w:r>
       <w:proofErr w:type="spellStart"/>
@@ -767,21 +826,24 @@
           <w:sz w:val="32"/>
           <w:szCs w:val="32"/>
         </w:rPr>
-        <w:t>To fetch question and their options for MBTI test</w:t>
-      </w:r>
-    </w:p>
-    <w:p>
-      <w:pPr>
-        <w:spacing w:after="0"/>
-        <w:rPr>
-          <w:rFonts w:ascii="Times New Roman" w:hAnsi="Times New Roman" w:cs="Times New Roman"/>
-          <w:sz w:val="32"/>
-          <w:szCs w:val="32"/>
-        </w:rPr>
-      </w:pPr>
-      <w:r>
-        <w:rPr>
-          <w:rFonts w:ascii="Times New Roman" w:hAnsi="Times New Roman" w:cs="Times New Roman"/>
+        <w:t>Once user click on MBTI test, it will ask for email id and on that window button click even start Assessment it will create user id</w:t>
+      </w:r>
+    </w:p>
+    <w:p>
+      <w:pPr>
+        <w:pStyle w:val="ListParagraph"/>
+        <w:spacing w:after="0"/>
+        <w:rPr>
+          <w:rFonts w:ascii="Times New Roman" w:hAnsi="Times New Roman" w:cs="Times New Roman"/>
+          <w:b/>
+          <w:sz w:val="32"/>
+          <w:szCs w:val="32"/>
+        </w:rPr>
+      </w:pPr>
+      <w:r>
+        <w:rPr>
+          <w:rFonts w:ascii="Times New Roman" w:hAnsi="Times New Roman" w:cs="Times New Roman"/>
+          <w:b/>
           <w:noProof/>
           <w:sz w:val="32"/>
           <w:szCs w:val="32"/>
@@ -789,18 +851,18 @@
         <mc:AlternateContent>
           <mc:Choice Requires="wps">
             <w:drawing>
-              <wp:anchor distT="0" distB="0" distL="114300" distR="114300" simplePos="0" relativeHeight="251659264" behindDoc="0" locked="0" layoutInCell="1" allowOverlap="1" wp14:anchorId="0E46830D" wp14:editId="421E4272">
+              <wp:anchor distT="0" distB="0" distL="114300" distR="114300" simplePos="0" relativeHeight="251661312" behindDoc="0" locked="0" layoutInCell="1" allowOverlap="1" wp14:anchorId="4D9F58CF" wp14:editId="751EEBF1">
                 <wp:simplePos x="0" y="0"/>
                 <wp:positionH relativeFrom="column">
                   <wp:posOffset>-59267</wp:posOffset>
                 </wp:positionH>
                 <wp:positionV relativeFrom="paragraph">
-                  <wp:posOffset>83397</wp:posOffset>
+                  <wp:posOffset>245744</wp:posOffset>
                 </wp:positionV>
-                <wp:extent cx="6205855" cy="1100666"/>
-                <wp:effectExtent l="0" t="0" r="23495" b="23495"/>
+                <wp:extent cx="6307244" cy="2065867"/>
+                <wp:effectExtent l="0" t="0" r="17780" b="10795"/>
                 <wp:wrapNone/>
-                <wp:docPr id="2" name="Text Box 2"/>
+                <wp:docPr id="5" name="Text Box 5"/>
                 <wp:cNvGraphicFramePr/>
                 <a:graphic xmlns:a="http://schemas.openxmlformats.org/drawingml/2006/main">
                   <a:graphicData uri="http://schemas.microsoft.com/office/word/2010/wordprocessingShape">
@@ -809,7 +871,7 @@
                       <wps:spPr>
                         <a:xfrm>
                           <a:off x="0" y="0"/>
-                          <a:ext cx="6205855" cy="1100666"/>
+                          <a:ext cx="6307244" cy="2065867"/>
                         </a:xfrm>
                         <a:prstGeom prst="rect">
                           <a:avLst/>
@@ -849,33 +911,23 @@
                                 <w:szCs w:val="24"/>
                               </w:rPr>
                             </w:pPr>
-                            <w:r>
-                              <w:rPr>
-                                <w:rFonts w:ascii="Times New Roman" w:hAnsi="Times New Roman" w:cs="Times New Roman"/>
-                                <w:sz w:val="24"/>
-                                <w:szCs w:val="24"/>
-                              </w:rPr>
-                              <w:t xml:space="preserve">SELECT DQ. </w:t>
-                            </w:r>
                             <w:proofErr w:type="spellStart"/>
-                            <w:proofErr w:type="gramStart"/>
-                            <w:r>
-                              <w:rPr>
-                                <w:rFonts w:ascii="Times New Roman" w:hAnsi="Times New Roman" w:cs="Times New Roman"/>
-                                <w:sz w:val="24"/>
-                                <w:szCs w:val="24"/>
-                              </w:rPr>
-                              <w:t>qusid</w:t>
+                            <w:r>
+                              <w:rPr>
+                                <w:rFonts w:ascii="Times New Roman" w:hAnsi="Times New Roman" w:cs="Times New Roman"/>
+                                <w:sz w:val="24"/>
+                                <w:szCs w:val="24"/>
+                              </w:rPr>
+                              <w:t>Var</w:t>
                             </w:r>
                             <w:proofErr w:type="spellEnd"/>
-                            <w:proofErr w:type="gramEnd"/>
-                            <w:r>
-                              <w:rPr>
-                                <w:rFonts w:ascii="Times New Roman" w:hAnsi="Times New Roman" w:cs="Times New Roman"/>
-                                <w:sz w:val="24"/>
-                                <w:szCs w:val="24"/>
-                              </w:rPr>
-                              <w:t xml:space="preserve">, DT. </w:t>
+                            <w:r>
+                              <w:rPr>
+                                <w:rFonts w:ascii="Times New Roman" w:hAnsi="Times New Roman" w:cs="Times New Roman"/>
+                                <w:sz w:val="24"/>
+                                <w:szCs w:val="24"/>
+                              </w:rPr>
+                              <w:t xml:space="preserve"> </w:t>
                             </w:r>
                             <w:proofErr w:type="spellStart"/>
                             <w:r>
@@ -883,8 +935,9 @@
                                 <w:rFonts w:ascii="Times New Roman" w:hAnsi="Times New Roman" w:cs="Times New Roman"/>
                                 <w:sz w:val="24"/>
                                 <w:szCs w:val="24"/>
-                              </w:rPr>
-                              <w:t>Testid</w:t>
+                                <w:highlight w:val="green"/>
+                              </w:rPr>
+                              <w:t>emailid</w:t>
                             </w:r>
                             <w:proofErr w:type="spellEnd"/>
                             <w:r>
@@ -893,7 +946,7 @@
                                 <w:sz w:val="24"/>
                                 <w:szCs w:val="24"/>
                               </w:rPr>
-                              <w:t xml:space="preserve">, DQ. </w:t>
+                              <w:t xml:space="preserve"> = …. </w:t>
                             </w:r>
                             <w:proofErr w:type="spellStart"/>
                             <w:r>
@@ -902,7 +955,7 @@
                                 <w:sz w:val="24"/>
                                 <w:szCs w:val="24"/>
                               </w:rPr>
-                              <w:t>qus_desc</w:t>
+                              <w:t>Php</w:t>
                             </w:r>
                             <w:proofErr w:type="spellEnd"/>
                             <w:r>
@@ -911,7 +964,7 @@
                                 <w:sz w:val="24"/>
                                 <w:szCs w:val="24"/>
                               </w:rPr>
-                              <w:t>, OPT.op1, OPT.op2</w:t>
+                              <w:t xml:space="preserve"> variable</w:t>
                             </w:r>
                           </w:p>
                           <w:p>
@@ -929,7 +982,7 @@
                                 <w:sz w:val="24"/>
                                 <w:szCs w:val="24"/>
                               </w:rPr>
-                              <w:t xml:space="preserve">From </w:t>
+                              <w:t xml:space="preserve">Insert into </w:t>
                             </w:r>
                             <w:proofErr w:type="spellStart"/>
                             <w:r>
@@ -938,7 +991,7 @@
                                 <w:sz w:val="24"/>
                                 <w:szCs w:val="24"/>
                               </w:rPr>
-                              <w:t>Dim_Question</w:t>
+                              <w:t>UserDetails</w:t>
                             </w:r>
                             <w:proofErr w:type="spellEnd"/>
                             <w:r>
@@ -947,7 +1000,167 @@
                                 <w:sz w:val="24"/>
                                 <w:szCs w:val="24"/>
                               </w:rPr>
-                              <w:t xml:space="preserve"> DQ</w:t>
+                              <w:t xml:space="preserve"> (</w:t>
+                            </w:r>
+                            <w:proofErr w:type="spellStart"/>
+                            <w:r>
+                              <w:rPr>
+                                <w:rFonts w:ascii="Times New Roman" w:hAnsi="Times New Roman" w:cs="Times New Roman"/>
+                                <w:sz w:val="24"/>
+                                <w:szCs w:val="24"/>
+                              </w:rPr>
+                              <w:t>email_addr</w:t>
+                            </w:r>
+                            <w:proofErr w:type="spellEnd"/>
+                            <w:r>
+                              <w:rPr>
+                                <w:rFonts w:ascii="Times New Roman" w:hAnsi="Times New Roman" w:cs="Times New Roman"/>
+                                <w:sz w:val="24"/>
+                                <w:szCs w:val="24"/>
+                              </w:rPr>
+                              <w:t xml:space="preserve">, </w:t>
+                            </w:r>
+                            <w:proofErr w:type="spellStart"/>
+                            <w:r>
+                              <w:rPr>
+                                <w:rFonts w:ascii="Times New Roman" w:hAnsi="Times New Roman" w:cs="Times New Roman"/>
+                                <w:sz w:val="24"/>
+                                <w:szCs w:val="24"/>
+                              </w:rPr>
+                              <w:t>created_date</w:t>
+                            </w:r>
+                            <w:proofErr w:type="spellEnd"/>
+                            <w:r>
+                              <w:rPr>
+                                <w:rFonts w:ascii="Times New Roman" w:hAnsi="Times New Roman" w:cs="Times New Roman"/>
+                                <w:sz w:val="24"/>
+                                <w:szCs w:val="24"/>
+                              </w:rPr>
+                              <w:t>) values (</w:t>
+                            </w:r>
+                            <w:hyperlink r:id="rId7" w:tgtFrame="mysql_doc" w:history="1">
+                              <w:r>
+                                <w:rPr>
+                                  <w:rStyle w:val="syntaxalpha"/>
+                                  <w:rFonts w:ascii="Verdana" w:hAnsi="Verdana"/>
+                                  <w:caps/>
+                                  <w:color w:val="FF0000"/>
+                                  <w:shd w:val="clear" w:color="auto" w:fill="E5E5E5"/>
+                                </w:rPr>
+                                <w:t>LTRIM</w:t>
+                              </w:r>
+                            </w:hyperlink>
+                            <w:r>
+                              <w:rPr>
+                                <w:rStyle w:val="syntaxpunct"/>
+                                <w:rFonts w:ascii="Verdana" w:hAnsi="Verdana"/>
+                                <w:color w:val="FF00FF"/>
+                                <w:shd w:val="clear" w:color="auto" w:fill="E5E5E5"/>
+                              </w:rPr>
+                              <w:t>(</w:t>
+                            </w:r>
+                            <w:r>
+                              <w:rPr>
+                                <w:rStyle w:val="apple-converted-space"/>
+                                <w:rFonts w:ascii="Verdana" w:hAnsi="Verdana"/>
+                                <w:color w:val="444444"/>
+                                <w:shd w:val="clear" w:color="auto" w:fill="E5E5E5"/>
+                              </w:rPr>
+                              <w:t> </w:t>
+                            </w:r>
+                            <w:hyperlink r:id="rId8" w:tgtFrame="mysql_doc" w:history="1">
+                              <w:r>
+                                <w:rPr>
+                                  <w:rStyle w:val="syntaxalpha"/>
+                                  <w:rFonts w:ascii="Verdana" w:hAnsi="Verdana"/>
+                                  <w:caps/>
+                                  <w:color w:val="FF0000"/>
+                                  <w:shd w:val="clear" w:color="auto" w:fill="E5E5E5"/>
+                                </w:rPr>
+                                <w:t>RTRIM</w:t>
+                              </w:r>
+                            </w:hyperlink>
+                            <w:r>
+                              <w:rPr>
+                                <w:rStyle w:val="syntaxpunct"/>
+                                <w:rFonts w:ascii="Verdana" w:hAnsi="Verdana"/>
+                                <w:color w:val="FF00FF"/>
+                                <w:shd w:val="clear" w:color="auto" w:fill="E5E5E5"/>
+                              </w:rPr>
+                              <w:t>(</w:t>
+                            </w:r>
+                            <w:r>
+                              <w:rPr>
+                                <w:rStyle w:val="apple-converted-space"/>
+                                <w:rFonts w:ascii="Verdana" w:hAnsi="Verdana"/>
+                                <w:color w:val="444444"/>
+                                <w:shd w:val="clear" w:color="auto" w:fill="E5E5E5"/>
+                              </w:rPr>
+                              <w:t> </w:t>
+                            </w:r>
+                            <w:proofErr w:type="spellStart"/>
+                            <w:r>
+                              <w:rPr>
+                                <w:rFonts w:ascii="Times New Roman" w:hAnsi="Times New Roman" w:cs="Times New Roman"/>
+                                <w:sz w:val="24"/>
+                                <w:szCs w:val="24"/>
+                                <w:highlight w:val="green"/>
+                              </w:rPr>
+                              <w:t>email</w:t>
+                            </w:r>
+                            <w:r>
+                              <w:rPr>
+                                <w:rFonts w:ascii="Times New Roman" w:hAnsi="Times New Roman" w:cs="Times New Roman"/>
+                                <w:sz w:val="24"/>
+                                <w:szCs w:val="24"/>
+                                <w:highlight w:val="green"/>
+                              </w:rPr>
+                              <w:t>i</w:t>
+                            </w:r>
+                            <w:r>
+                              <w:rPr>
+                                <w:rFonts w:ascii="Times New Roman" w:hAnsi="Times New Roman" w:cs="Times New Roman"/>
+                                <w:sz w:val="24"/>
+                                <w:szCs w:val="24"/>
+                                <w:highlight w:val="green"/>
+                              </w:rPr>
+                              <w:t>d</w:t>
+                            </w:r>
+                            <w:proofErr w:type="spellEnd"/>
+                            <w:r>
+                              <w:rPr>
+                                <w:rStyle w:val="syntaxpunct"/>
+                                <w:rFonts w:ascii="Verdana" w:hAnsi="Verdana"/>
+                                <w:color w:val="FF00FF"/>
+                                <w:shd w:val="clear" w:color="auto" w:fill="E5E5E5"/>
+                              </w:rPr>
+                              <w:t>)</w:t>
+                            </w:r>
+                            <w:r>
+                              <w:rPr>
+                                <w:rStyle w:val="apple-converted-space"/>
+                                <w:rFonts w:ascii="Verdana" w:hAnsi="Verdana"/>
+                                <w:color w:val="444444"/>
+                                <w:shd w:val="clear" w:color="auto" w:fill="E5E5E5"/>
+                              </w:rPr>
+                              <w:t> </w:t>
+                            </w:r>
+                            <w:r>
+                              <w:rPr>
+                                <w:rStyle w:val="syntaxpunct"/>
+                                <w:rFonts w:ascii="Verdana" w:hAnsi="Verdana"/>
+                                <w:color w:val="FF00FF"/>
+                                <w:shd w:val="clear" w:color="auto" w:fill="E5E5E5"/>
+                              </w:rPr>
+                              <w:t>)</w:t>
+                            </w:r>
+                            <w:r>
+                              <w:rPr>
+                                <w:rFonts w:ascii="Times New Roman" w:hAnsi="Times New Roman" w:cs="Times New Roman"/>
+                                <w:sz w:val="24"/>
+                                <w:szCs w:val="24"/>
+                              </w:rPr>
+                              <w:t>,NOW());</w:t>
                             </w:r>
                           </w:p>
                           <w:p>
@@ -965,72 +1178,8 @@
                                 <w:sz w:val="24"/>
                                 <w:szCs w:val="24"/>
                               </w:rPr>
-                              <w:t xml:space="preserve">INNER </w:t>
-                            </w:r>
-                            <w:proofErr w:type="gramStart"/>
-                            <w:r>
-                              <w:rPr>
-                                <w:rFonts w:ascii="Times New Roman" w:hAnsi="Times New Roman" w:cs="Times New Roman"/>
-                                <w:sz w:val="24"/>
-                                <w:szCs w:val="24"/>
-                              </w:rPr>
-                              <w:t xml:space="preserve">JOIN  </w:t>
-                            </w:r>
-                            <w:proofErr w:type="spellStart"/>
-                            <w:r>
-                              <w:rPr>
-                                <w:rFonts w:ascii="Times New Roman" w:hAnsi="Times New Roman" w:cs="Times New Roman"/>
-                                <w:sz w:val="24"/>
-                                <w:szCs w:val="24"/>
-                              </w:rPr>
-                              <w:t>Dim</w:t>
-                            </w:r>
-                            <w:proofErr w:type="gramEnd"/>
-                            <w:r>
-                              <w:rPr>
-                                <w:rFonts w:ascii="Times New Roman" w:hAnsi="Times New Roman" w:cs="Times New Roman"/>
-                                <w:sz w:val="24"/>
-                                <w:szCs w:val="24"/>
-                              </w:rPr>
-                              <w:t>_Test</w:t>
-                            </w:r>
-                            <w:proofErr w:type="spellEnd"/>
-                            <w:r>
-                              <w:rPr>
-                                <w:rFonts w:ascii="Times New Roman" w:hAnsi="Times New Roman" w:cs="Times New Roman"/>
-                                <w:sz w:val="24"/>
-                                <w:szCs w:val="24"/>
-                              </w:rPr>
-                              <w:t xml:space="preserve"> DT ON </w:t>
-                            </w:r>
-                            <w:proofErr w:type="spellStart"/>
-                            <w:r>
-                              <w:rPr>
-                                <w:rFonts w:ascii="Times New Roman" w:hAnsi="Times New Roman" w:cs="Times New Roman"/>
-                                <w:sz w:val="24"/>
-                                <w:szCs w:val="24"/>
-                              </w:rPr>
-                              <w:t>DQ.testid</w:t>
-                            </w:r>
-                            <w:proofErr w:type="spellEnd"/>
-                            <w:r>
-                              <w:rPr>
-                                <w:rFonts w:ascii="Times New Roman" w:hAnsi="Times New Roman" w:cs="Times New Roman"/>
-                                <w:sz w:val="24"/>
-                                <w:szCs w:val="24"/>
-                              </w:rPr>
-                              <w:t xml:space="preserve">= </w:t>
-                            </w:r>
-                            <w:proofErr w:type="spellStart"/>
-                            <w:r>
-                              <w:rPr>
-                                <w:rFonts w:ascii="Times New Roman" w:hAnsi="Times New Roman" w:cs="Times New Roman"/>
-                                <w:sz w:val="24"/>
-                                <w:szCs w:val="24"/>
-                              </w:rPr>
-                              <w:t>DT.testid</w:t>
-                            </w:r>
-                            <w:proofErr w:type="spellEnd"/>
+                              <w:t>Commit;</w:t>
+                            </w:r>
                           </w:p>
                           <w:p>
                             <w:pPr>
@@ -1041,104 +1190,6 @@
                                 <w:szCs w:val="24"/>
                               </w:rPr>
                             </w:pPr>
-                            <w:r>
-                              <w:rPr>
-                                <w:rFonts w:ascii="Times New Roman" w:hAnsi="Times New Roman" w:cs="Times New Roman"/>
-                                <w:sz w:val="24"/>
-                                <w:szCs w:val="24"/>
-                              </w:rPr>
-                              <w:t xml:space="preserve">INNER JOIN </w:t>
-                            </w:r>
-                            <w:proofErr w:type="spellStart"/>
-                            <w:r>
-                              <w:rPr>
-                                <w:rFonts w:ascii="Times New Roman" w:hAnsi="Times New Roman" w:cs="Times New Roman"/>
-                                <w:sz w:val="24"/>
-                                <w:szCs w:val="24"/>
-                              </w:rPr>
-                              <w:t>Dim_Qus_Option</w:t>
-                            </w:r>
-                            <w:proofErr w:type="spellEnd"/>
-                            <w:r>
-                              <w:rPr>
-                                <w:rFonts w:ascii="Times New Roman" w:hAnsi="Times New Roman" w:cs="Times New Roman"/>
-                                <w:sz w:val="24"/>
-                                <w:szCs w:val="24"/>
-                              </w:rPr>
-                              <w:t xml:space="preserve"> OPT ON (</w:t>
-                            </w:r>
-                            <w:proofErr w:type="spellStart"/>
-                            <w:r>
-                              <w:rPr>
-                                <w:rFonts w:ascii="Times New Roman" w:hAnsi="Times New Roman" w:cs="Times New Roman"/>
-                                <w:sz w:val="24"/>
-                                <w:szCs w:val="24"/>
-                              </w:rPr>
-                              <w:t>DQ.testid</w:t>
-                            </w:r>
-                            <w:proofErr w:type="spellEnd"/>
-                            <w:r>
-                              <w:rPr>
-                                <w:rFonts w:ascii="Times New Roman" w:hAnsi="Times New Roman" w:cs="Times New Roman"/>
-                                <w:sz w:val="24"/>
-                                <w:szCs w:val="24"/>
-                              </w:rPr>
-                              <w:t>=</w:t>
-                            </w:r>
-                            <w:proofErr w:type="spellStart"/>
-                            <w:r>
-                              <w:rPr>
-                                <w:rFonts w:ascii="Times New Roman" w:hAnsi="Times New Roman" w:cs="Times New Roman"/>
-                                <w:sz w:val="24"/>
-                                <w:szCs w:val="24"/>
-                              </w:rPr>
-                              <w:t>OPT.testid</w:t>
-                            </w:r>
-                            <w:proofErr w:type="spellEnd"/>
-                            <w:r>
-                              <w:rPr>
-                                <w:rFonts w:ascii="Times New Roman" w:hAnsi="Times New Roman" w:cs="Times New Roman"/>
-                                <w:sz w:val="24"/>
-                                <w:szCs w:val="24"/>
-                              </w:rPr>
-                              <w:t xml:space="preserve"> and </w:t>
-                            </w:r>
-                            <w:proofErr w:type="spellStart"/>
-                            <w:r>
-                              <w:rPr>
-                                <w:rFonts w:ascii="Times New Roman" w:hAnsi="Times New Roman" w:cs="Times New Roman"/>
-                                <w:sz w:val="24"/>
-                                <w:szCs w:val="24"/>
-                              </w:rPr>
-                              <w:t>DQ.qusid</w:t>
-                            </w:r>
-                            <w:proofErr w:type="spellEnd"/>
-                            <w:r>
-                              <w:rPr>
-                                <w:rFonts w:ascii="Times New Roman" w:hAnsi="Times New Roman" w:cs="Times New Roman"/>
-                                <w:sz w:val="24"/>
-                                <w:szCs w:val="24"/>
-                              </w:rPr>
-                              <w:t>=</w:t>
-                            </w:r>
-                            <w:proofErr w:type="spellStart"/>
-                            <w:r>
-                              <w:rPr>
-                                <w:rFonts w:ascii="Times New Roman" w:hAnsi="Times New Roman" w:cs="Times New Roman"/>
-                                <w:sz w:val="24"/>
-                                <w:szCs w:val="24"/>
-                              </w:rPr>
-                              <w:t>OPT.qusid</w:t>
-                            </w:r>
-                            <w:proofErr w:type="spellEnd"/>
-                            <w:r>
-                              <w:rPr>
-                                <w:rFonts w:ascii="Times New Roman" w:hAnsi="Times New Roman" w:cs="Times New Roman"/>
-                                <w:sz w:val="24"/>
-                                <w:szCs w:val="24"/>
-                              </w:rPr>
-                              <w:t>)</w:t>
-                            </w:r>
                           </w:p>
                           <w:p>
                             <w:pPr>
@@ -1149,26 +1200,166 @@
                                 <w:szCs w:val="24"/>
                               </w:rPr>
                             </w:pPr>
-                            <w:r>
-                              <w:rPr>
-                                <w:rFonts w:ascii="Times New Roman" w:hAnsi="Times New Roman" w:cs="Times New Roman"/>
-                                <w:sz w:val="24"/>
-                                <w:szCs w:val="24"/>
-                              </w:rPr>
-                              <w:t xml:space="preserve">ORDER BY DQ. </w:t>
-                            </w:r>
                             <w:proofErr w:type="spellStart"/>
-                            <w:proofErr w:type="gramStart"/>
-                            <w:r>
-                              <w:rPr>
-                                <w:rFonts w:ascii="Times New Roman" w:hAnsi="Times New Roman" w:cs="Times New Roman"/>
-                                <w:sz w:val="24"/>
-                                <w:szCs w:val="24"/>
-                              </w:rPr>
-                              <w:t>qusid</w:t>
+                            <w:r>
+                              <w:rPr>
+                                <w:rFonts w:ascii="Times New Roman" w:hAnsi="Times New Roman" w:cs="Times New Roman"/>
+                                <w:sz w:val="24"/>
+                                <w:szCs w:val="24"/>
+                              </w:rPr>
+                              <w:t>Var</w:t>
                             </w:r>
                             <w:proofErr w:type="spellEnd"/>
-                            <w:proofErr w:type="gramEnd"/>
+                            <w:r>
+                              <w:rPr>
+                                <w:rFonts w:ascii="Times New Roman" w:hAnsi="Times New Roman" w:cs="Times New Roman"/>
+                                <w:sz w:val="24"/>
+                                <w:szCs w:val="24"/>
+                              </w:rPr>
+                              <w:t xml:space="preserve"> user id : select IFNULL(userid,0) from </w:t>
+                            </w:r>
+                            <w:proofErr w:type="spellStart"/>
+                            <w:r>
+                              <w:rPr>
+                                <w:rFonts w:ascii="Times New Roman" w:hAnsi="Times New Roman" w:cs="Times New Roman"/>
+                                <w:sz w:val="24"/>
+                                <w:szCs w:val="24"/>
+                              </w:rPr>
+                              <w:t>UserDetails</w:t>
+                            </w:r>
+                            <w:proofErr w:type="spellEnd"/>
+                            <w:r>
+                              <w:rPr>
+                                <w:rFonts w:ascii="Times New Roman" w:hAnsi="Times New Roman" w:cs="Times New Roman"/>
+                                <w:sz w:val="24"/>
+                                <w:szCs w:val="24"/>
+                              </w:rPr>
+                              <w:t xml:space="preserve"> where  </w:t>
+                            </w:r>
+                            <w:proofErr w:type="spellStart"/>
+                            <w:r>
+                              <w:rPr>
+                                <w:rFonts w:ascii="Times New Roman" w:hAnsi="Times New Roman" w:cs="Times New Roman"/>
+                                <w:sz w:val="24"/>
+                                <w:szCs w:val="24"/>
+                              </w:rPr>
+                              <w:t>e</w:t>
+                            </w:r>
+                            <w:r>
+                              <w:rPr>
+                                <w:rFonts w:ascii="Times New Roman" w:hAnsi="Times New Roman" w:cs="Times New Roman"/>
+                                <w:sz w:val="24"/>
+                                <w:szCs w:val="24"/>
+                              </w:rPr>
+                              <w:t>mail_addr</w:t>
+                            </w:r>
+                            <w:proofErr w:type="spellEnd"/>
+                            <w:r>
+                              <w:rPr>
+                                <w:rFonts w:ascii="Times New Roman" w:hAnsi="Times New Roman" w:cs="Times New Roman"/>
+                                <w:sz w:val="24"/>
+                                <w:szCs w:val="24"/>
+                              </w:rPr>
+                              <w:t>=</w:t>
+                            </w:r>
+                            <w:hyperlink r:id="rId9" w:tgtFrame="mysql_doc" w:history="1">
+                              <w:r>
+                                <w:rPr>
+                                  <w:rStyle w:val="syntaxalpha"/>
+                                  <w:rFonts w:ascii="Verdana" w:hAnsi="Verdana"/>
+                                  <w:caps/>
+                                  <w:color w:val="FF0000"/>
+                                  <w:shd w:val="clear" w:color="auto" w:fill="E5E5E5"/>
+                                </w:rPr>
+                                <w:t>LTRIM</w:t>
+                              </w:r>
+                            </w:hyperlink>
+                            <w:r>
+                              <w:rPr>
+                                <w:rStyle w:val="syntaxpunct"/>
+                                <w:rFonts w:ascii="Verdana" w:hAnsi="Verdana"/>
+                                <w:color w:val="FF00FF"/>
+                                <w:shd w:val="clear" w:color="auto" w:fill="E5E5E5"/>
+                              </w:rPr>
+                              <w:t>(</w:t>
+                            </w:r>
+                            <w:r>
+                              <w:rPr>
+                                <w:rStyle w:val="apple-converted-space"/>
+                                <w:rFonts w:ascii="Verdana" w:hAnsi="Verdana"/>
+                                <w:color w:val="444444"/>
+                                <w:shd w:val="clear" w:color="auto" w:fill="E5E5E5"/>
+                              </w:rPr>
+                              <w:t> </w:t>
+                            </w:r>
+                            <w:hyperlink r:id="rId10" w:tgtFrame="mysql_doc" w:history="1">
+                              <w:r>
+                                <w:rPr>
+                                  <w:rStyle w:val="syntaxalpha"/>
+                                  <w:rFonts w:ascii="Verdana" w:hAnsi="Verdana"/>
+                                  <w:caps/>
+                                  <w:color w:val="FF0000"/>
+                                  <w:shd w:val="clear" w:color="auto" w:fill="E5E5E5"/>
+                                </w:rPr>
+                                <w:t>RTRIM</w:t>
+                              </w:r>
+                            </w:hyperlink>
+                            <w:r>
+                              <w:rPr>
+                                <w:rStyle w:val="syntaxpunct"/>
+                                <w:rFonts w:ascii="Verdana" w:hAnsi="Verdana"/>
+                                <w:color w:val="FF00FF"/>
+                                <w:shd w:val="clear" w:color="auto" w:fill="E5E5E5"/>
+                              </w:rPr>
+                              <w:t>(</w:t>
+                            </w:r>
+                            <w:r>
+                              <w:rPr>
+                                <w:rStyle w:val="apple-converted-space"/>
+                                <w:rFonts w:ascii="Verdana" w:hAnsi="Verdana"/>
+                                <w:color w:val="444444"/>
+                                <w:shd w:val="clear" w:color="auto" w:fill="E5E5E5"/>
+                              </w:rPr>
+                              <w:t> </w:t>
+                            </w:r>
+                            <w:proofErr w:type="spellStart"/>
+                            <w:r>
+                              <w:rPr>
+                                <w:rFonts w:ascii="Times New Roman" w:hAnsi="Times New Roman" w:cs="Times New Roman"/>
+                                <w:sz w:val="24"/>
+                                <w:szCs w:val="24"/>
+                                <w:highlight w:val="green"/>
+                              </w:rPr>
+                              <w:t>emailid</w:t>
+                            </w:r>
+                            <w:proofErr w:type="spellEnd"/>
+                            <w:r>
+                              <w:rPr>
+                                <w:rStyle w:val="syntaxpunct"/>
+                                <w:rFonts w:ascii="Verdana" w:hAnsi="Verdana"/>
+                                <w:color w:val="FF00FF"/>
+                                <w:shd w:val="clear" w:color="auto" w:fill="E5E5E5"/>
+                              </w:rPr>
+                              <w:t>)</w:t>
+                            </w:r>
+                            <w:r>
+                              <w:rPr>
+                                <w:rStyle w:val="apple-converted-space"/>
+                                <w:rFonts w:ascii="Verdana" w:hAnsi="Verdana"/>
+                                <w:color w:val="444444"/>
+                                <w:shd w:val="clear" w:color="auto" w:fill="E5E5E5"/>
+                              </w:rPr>
+                              <w:t> </w:t>
+                            </w:r>
+                            <w:r>
+                              <w:rPr>
+                                <w:rStyle w:val="syntaxpunct"/>
+                                <w:rFonts w:ascii="Verdana" w:hAnsi="Verdana"/>
+                                <w:color w:val="FF00FF"/>
+                                <w:shd w:val="clear" w:color="auto" w:fill="E5E5E5"/>
+                              </w:rPr>
+                              <w:t>)</w:t>
+                            </w:r>
                             <w:r>
                               <w:rPr>
                                 <w:rFonts w:ascii="Times New Roman" w:hAnsi="Times New Roman" w:cs="Times New Roman"/>
@@ -1178,6 +1369,63 @@
                               <w:t>;</w:t>
                             </w:r>
                           </w:p>
+                          <w:p>
+                            <w:pPr>
+                              <w:spacing w:after="0"/>
+                              <w:rPr>
+                                <w:rFonts w:ascii="Times New Roman" w:hAnsi="Times New Roman" w:cs="Times New Roman"/>
+                                <w:sz w:val="24"/>
+                                <w:szCs w:val="24"/>
+                              </w:rPr>
+                            </w:pPr>
+                          </w:p>
+                          <w:p>
+                            <w:pPr>
+                              <w:spacing w:after="0"/>
+                              <w:rPr>
+                                <w:rFonts w:ascii="Times New Roman" w:hAnsi="Times New Roman" w:cs="Times New Roman"/>
+                                <w:sz w:val="24"/>
+                                <w:szCs w:val="24"/>
+                              </w:rPr>
+                            </w:pPr>
+                            <w:r>
+                              <w:rPr>
+                                <w:rFonts w:ascii="Times New Roman" w:hAnsi="Times New Roman" w:cs="Times New Roman"/>
+                                <w:sz w:val="24"/>
+                                <w:szCs w:val="24"/>
+                              </w:rPr>
+                              <w:t xml:space="preserve">If </w:t>
+                            </w:r>
+                            <w:proofErr w:type="spellStart"/>
+                            <w:r>
+                              <w:rPr>
+                                <w:rFonts w:ascii="Times New Roman" w:hAnsi="Times New Roman" w:cs="Times New Roman"/>
+                                <w:sz w:val="24"/>
+                                <w:szCs w:val="24"/>
+                              </w:rPr>
+                              <w:t>user_id</w:t>
+                            </w:r>
+                            <w:proofErr w:type="spellEnd"/>
+                            <w:r>
+                              <w:rPr>
+                                <w:rFonts w:ascii="Times New Roman" w:hAnsi="Times New Roman" w:cs="Times New Roman"/>
+                                <w:sz w:val="24"/>
+                                <w:szCs w:val="24"/>
+                              </w:rPr>
+                              <w:t xml:space="preserve"> = 0 that means record not inserted.</w:t>
+                            </w:r>
+                          </w:p>
+                          <w:p>
+                            <w:pPr>
+                              <w:spacing w:after="0"/>
+                              <w:rPr>
+                                <w:rFonts w:ascii="Times New Roman" w:hAnsi="Times New Roman" w:cs="Times New Roman"/>
+                                <w:sz w:val="24"/>
+                                <w:szCs w:val="24"/>
+                              </w:rPr>
+                            </w:pPr>
+                          </w:p>
+                          <w:p/>
                         </w:txbxContent>
                       </wps:txbx>
                       <wps:bodyPr rot="0" spcFirstLastPara="0" vertOverflow="overflow" horzOverflow="overflow" vert="horz" wrap="square" lIns="91440" tIns="45720" rIns="91440" bIns="45720" numCol="1" spcCol="0" rtlCol="0" fromWordArt="0" anchor="t" anchorCtr="0" forceAA="0" compatLnSpc="1">
@@ -1189,6 +1437,9 @@
                     </wps:wsp>
                   </a:graphicData>
                 </a:graphic>
+                <wp14:sizeRelH relativeFrom="margin">
+                  <wp14:pctWidth>0</wp14:pctWidth>
+                </wp14:sizeRelH>
                 <wp14:sizeRelV relativeFrom="margin">
                   <wp14:pctHeight>0</wp14:pctHeight>
                 </wp14:sizeRelV>
@@ -1201,7 +1452,7 @@
                 <v:stroke joinstyle="miter"/>
                 <v:path gradientshapeok="t" o:connecttype="rect"/>
               </v:shapetype>
-              <v:shape id="Text Box 2" o:spid="_x0000_s1026" type="#_x0000_t202" style="position:absolute;margin-left:-4.65pt;margin-top:6.55pt;width:488.65pt;height:86.65pt;z-index:251659264;visibility:visible;mso-wrap-style:square;mso-height-percent:0;mso-wrap-distance-left:9pt;mso-wrap-distance-top:0;mso-wrap-distance-right:9pt;mso-wrap-distance-bottom:0;mso-position-horizontal:absolute;mso-position-horizontal-relative:text;mso-position-vertical:absolute;mso-position-vertical-relative:text;mso-height-percent:0;mso-height-relative:margin;v-text-anchor:top" o:gfxdata="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" fillcolor="white [3201]" strokeweight=".5pt">
+              <v:shape id="Text Box 5" o:spid="_x0000_s1026" type="#_x0000_t202" style="position:absolute;left:0;text-align:left;margin-left:-4.65pt;margin-top:19.35pt;width:496.65pt;height:162.65pt;z-index:251661312;visibility:visible;mso-wrap-style:square;mso-width-percent:0;mso-height-percent:0;mso-wrap-distance-left:9pt;mso-wrap-distance-top:0;mso-wrap-distance-right:9pt;mso-wrap-distance-bottom:0;mso-position-horizontal:absolute;mso-position-horizontal-relative:text;mso-position-vertical:absolute;mso-position-vertical-relative:text;mso-width-percent:0;mso-height-percent:0;mso-width-relative:margin;mso-height-relative:margin;v-text-anchor:top" o:gfxdata="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" fillcolor="white [3201]" strokeweight=".5pt">
                 <v:textbox>
                   <w:txbxContent>
                     <w:p>
@@ -1213,33 +1464,23 @@
                           <w:szCs w:val="24"/>
                         </w:rPr>
                       </w:pPr>
-                      <w:r>
-                        <w:rPr>
-                          <w:rFonts w:ascii="Times New Roman" w:hAnsi="Times New Roman" w:cs="Times New Roman"/>
-                          <w:sz w:val="24"/>
-                          <w:szCs w:val="24"/>
-                        </w:rPr>
-                        <w:t xml:space="preserve">SELECT DQ. </w:t>
-                      </w:r>
                       <w:proofErr w:type="spellStart"/>
-                      <w:proofErr w:type="gramStart"/>
-                      <w:r>
-                        <w:rPr>
-                          <w:rFonts w:ascii="Times New Roman" w:hAnsi="Times New Roman" w:cs="Times New Roman"/>
-                          <w:sz w:val="24"/>
-                          <w:szCs w:val="24"/>
-                        </w:rPr>
-                        <w:t>qusid</w:t>
+                      <w:r>
+                        <w:rPr>
+                          <w:rFonts w:ascii="Times New Roman" w:hAnsi="Times New Roman" w:cs="Times New Roman"/>
+                          <w:sz w:val="24"/>
+                          <w:szCs w:val="24"/>
+                        </w:rPr>
+                        <w:t>Var</w:t>
                       </w:r>
                       <w:proofErr w:type="spellEnd"/>
-                      <w:proofErr w:type="gramEnd"/>
-                      <w:r>
-                        <w:rPr>
-                          <w:rFonts w:ascii="Times New Roman" w:hAnsi="Times New Roman" w:cs="Times New Roman"/>
-                          <w:sz w:val="24"/>
-                          <w:szCs w:val="24"/>
-                        </w:rPr>
-                        <w:t xml:space="preserve">, DT. </w:t>
+                      <w:r>
+                        <w:rPr>
+                          <w:rFonts w:ascii="Times New Roman" w:hAnsi="Times New Roman" w:cs="Times New Roman"/>
+                          <w:sz w:val="24"/>
+                          <w:szCs w:val="24"/>
+                        </w:rPr>
+                        <w:t xml:space="preserve"> </w:t>
                       </w:r>
                       <w:proofErr w:type="spellStart"/>
                       <w:r>
@@ -1247,8 +1488,9 @@
                           <w:rFonts w:ascii="Times New Roman" w:hAnsi="Times New Roman" w:cs="Times New Roman"/>
                           <w:sz w:val="24"/>
                           <w:szCs w:val="24"/>
-                        </w:rPr>
-                        <w:t>Testid</w:t>
+                          <w:highlight w:val="green"/>
+                        </w:rPr>
+                        <w:t>emailid</w:t>
                       </w:r>
                       <w:proofErr w:type="spellEnd"/>
                       <w:r>
@@ -1257,7 +1499,7 @@
                           <w:sz w:val="24"/>
                           <w:szCs w:val="24"/>
                         </w:rPr>
-                        <w:t xml:space="preserve">, DQ. </w:t>
+                        <w:t xml:space="preserve"> = …. </w:t>
                       </w:r>
                       <w:proofErr w:type="spellStart"/>
                       <w:r>
@@ -1266,7 +1508,7 @@
                           <w:sz w:val="24"/>
                           <w:szCs w:val="24"/>
                         </w:rPr>
-                        <w:t>qus_desc</w:t>
+                        <w:t>Php</w:t>
                       </w:r>
                       <w:proofErr w:type="spellEnd"/>
                       <w:r>
@@ -1275,7 +1517,7 @@
                           <w:sz w:val="24"/>
                           <w:szCs w:val="24"/>
                         </w:rPr>
-                        <w:t>, OPT.op1, OPT.op2</w:t>
+                        <w:t xml:space="preserve"> variable</w:t>
                       </w:r>
                     </w:p>
                     <w:p>
@@ -1293,7 +1535,7 @@
                           <w:sz w:val="24"/>
                           <w:szCs w:val="24"/>
                         </w:rPr>
-                        <w:t xml:space="preserve">From </w:t>
+                        <w:t xml:space="preserve">Insert into </w:t>
                       </w:r>
                       <w:proofErr w:type="spellStart"/>
                       <w:r>
@@ -1302,7 +1544,7 @@
                           <w:sz w:val="24"/>
                           <w:szCs w:val="24"/>
                         </w:rPr>
-                        <w:t>Dim_Question</w:t>
+                        <w:t>UserDetails</w:t>
                       </w:r>
                       <w:proofErr w:type="spellEnd"/>
                       <w:r>
@@ -1311,7 +1553,167 @@
                           <w:sz w:val="24"/>
                           <w:szCs w:val="24"/>
                         </w:rPr>
-                        <w:t xml:space="preserve"> DQ</w:t>
+                        <w:t xml:space="preserve"> (</w:t>
+                      </w:r>
+                      <w:proofErr w:type="spellStart"/>
+                      <w:r>
+                        <w:rPr>
+                          <w:rFonts w:ascii="Times New Roman" w:hAnsi="Times New Roman" w:cs="Times New Roman"/>
+                          <w:sz w:val="24"/>
+                          <w:szCs w:val="24"/>
+                        </w:rPr>
+                        <w:t>email_addr</w:t>
+                      </w:r>
+                      <w:proofErr w:type="spellEnd"/>
+                      <w:r>
+                        <w:rPr>
+                          <w:rFonts w:ascii="Times New Roman" w:hAnsi="Times New Roman" w:cs="Times New Roman"/>
+                          <w:sz w:val="24"/>
+                          <w:szCs w:val="24"/>
+                        </w:rPr>
+                        <w:t xml:space="preserve">, </w:t>
+                      </w:r>
+                      <w:proofErr w:type="spellStart"/>
+                      <w:r>
+                        <w:rPr>
+                          <w:rFonts w:ascii="Times New Roman" w:hAnsi="Times New Roman" w:cs="Times New Roman"/>
+                          <w:sz w:val="24"/>
+                          <w:szCs w:val="24"/>
+                        </w:rPr>
+                        <w:t>created_date</w:t>
+                      </w:r>
+                      <w:proofErr w:type="spellEnd"/>
+                      <w:r>
+                        <w:rPr>
+                          <w:rFonts w:ascii="Times New Roman" w:hAnsi="Times New Roman" w:cs="Times New Roman"/>
+                          <w:sz w:val="24"/>
+                          <w:szCs w:val="24"/>
+                        </w:rPr>
+                        <w:t>) values (</w:t>
+                      </w:r>
+                      <w:hyperlink r:id="rId11" w:tgtFrame="mysql_doc" w:history="1">
+                        <w:r>
+                          <w:rPr>
+                            <w:rStyle w:val="syntaxalpha"/>
+                            <w:rFonts w:ascii="Verdana" w:hAnsi="Verdana"/>
+                            <w:caps/>
+                            <w:color w:val="FF0000"/>
+                            <w:shd w:val="clear" w:color="auto" w:fill="E5E5E5"/>
+                          </w:rPr>
+                          <w:t>LTRIM</w:t>
+                        </w:r>
+                      </w:hyperlink>
+                      <w:r>
+                        <w:rPr>
+                          <w:rStyle w:val="syntaxpunct"/>
+                          <w:rFonts w:ascii="Verdana" w:hAnsi="Verdana"/>
+                          <w:color w:val="FF00FF"/>
+                          <w:shd w:val="clear" w:color="auto" w:fill="E5E5E5"/>
+                        </w:rPr>
+                        <w:t>(</w:t>
+                      </w:r>
+                      <w:r>
+                        <w:rPr>
+                          <w:rStyle w:val="apple-converted-space"/>
+                          <w:rFonts w:ascii="Verdana" w:hAnsi="Verdana"/>
+                          <w:color w:val="444444"/>
+                          <w:shd w:val="clear" w:color="auto" w:fill="E5E5E5"/>
+                        </w:rPr>
+                        <w:t> </w:t>
+                      </w:r>
+                      <w:hyperlink r:id="rId12" w:tgtFrame="mysql_doc" w:history="1">
+                        <w:r>
+                          <w:rPr>
+                            <w:rStyle w:val="syntaxalpha"/>
+                            <w:rFonts w:ascii="Verdana" w:hAnsi="Verdana"/>
+                            <w:caps/>
+                            <w:color w:val="FF0000"/>
+                            <w:shd w:val="clear" w:color="auto" w:fill="E5E5E5"/>
+                          </w:rPr>
+                          <w:t>RTRIM</w:t>
+                        </w:r>
+                      </w:hyperlink>
+                      <w:r>
+                        <w:rPr>
+                          <w:rStyle w:val="syntaxpunct"/>
+                          <w:rFonts w:ascii="Verdana" w:hAnsi="Verdana"/>
+                          <w:color w:val="FF00FF"/>
+                          <w:shd w:val="clear" w:color="auto" w:fill="E5E5E5"/>
+                        </w:rPr>
+                        <w:t>(</w:t>
+                      </w:r>
+                      <w:r>
+                        <w:rPr>
+                          <w:rStyle w:val="apple-converted-space"/>
+                          <w:rFonts w:ascii="Verdana" w:hAnsi="Verdana"/>
+                          <w:color w:val="444444"/>
+                          <w:shd w:val="clear" w:color="auto" w:fill="E5E5E5"/>
+                        </w:rPr>
+                        <w:t> </w:t>
+                      </w:r>
+                      <w:proofErr w:type="spellStart"/>
+                      <w:r>
+                        <w:rPr>
+                          <w:rFonts w:ascii="Times New Roman" w:hAnsi="Times New Roman" w:cs="Times New Roman"/>
+                          <w:sz w:val="24"/>
+                          <w:szCs w:val="24"/>
+                          <w:highlight w:val="green"/>
+                        </w:rPr>
+                        <w:t>email</w:t>
+                      </w:r>
+                      <w:r>
+                        <w:rPr>
+                          <w:rFonts w:ascii="Times New Roman" w:hAnsi="Times New Roman" w:cs="Times New Roman"/>
+                          <w:sz w:val="24"/>
+                          <w:szCs w:val="24"/>
+                          <w:highlight w:val="green"/>
+                        </w:rPr>
+                        <w:t>i</w:t>
+                      </w:r>
+                      <w:r>
+                        <w:rPr>
+                          <w:rFonts w:ascii="Times New Roman" w:hAnsi="Times New Roman" w:cs="Times New Roman"/>
+                          <w:sz w:val="24"/>
+                          <w:szCs w:val="24"/>
+                          <w:highlight w:val="green"/>
+                        </w:rPr>
+                        <w:t>d</w:t>
+                      </w:r>
+                      <w:proofErr w:type="spellEnd"/>
+                      <w:r>
+                        <w:rPr>
+                          <w:rStyle w:val="syntaxpunct"/>
+                          <w:rFonts w:ascii="Verdana" w:hAnsi="Verdana"/>
+                          <w:color w:val="FF00FF"/>
+                          <w:shd w:val="clear" w:color="auto" w:fill="E5E5E5"/>
+                        </w:rPr>
+                        <w:t>)</w:t>
+                      </w:r>
+                      <w:r>
+                        <w:rPr>
+                          <w:rStyle w:val="apple-converted-space"/>
+                          <w:rFonts w:ascii="Verdana" w:hAnsi="Verdana"/>
+                          <w:color w:val="444444"/>
+                          <w:shd w:val="clear" w:color="auto" w:fill="E5E5E5"/>
+                        </w:rPr>
+                        <w:t> </w:t>
+                      </w:r>
+                      <w:r>
+                        <w:rPr>
+                          <w:rStyle w:val="syntaxpunct"/>
+                          <w:rFonts w:ascii="Verdana" w:hAnsi="Verdana"/>
+                          <w:color w:val="FF00FF"/>
+                          <w:shd w:val="clear" w:color="auto" w:fill="E5E5E5"/>
+                        </w:rPr>
+                        <w:t>)</w:t>
+                      </w:r>
+                      <w:r>
+                        <w:rPr>
+                          <w:rFonts w:ascii="Times New Roman" w:hAnsi="Times New Roman" w:cs="Times New Roman"/>
+                          <w:sz w:val="24"/>
+                          <w:szCs w:val="24"/>
+                        </w:rPr>
+                        <w:t>,NOW());</w:t>
                       </w:r>
                     </w:p>
                     <w:p>
@@ -1329,72 +1731,8 @@
                           <w:sz w:val="24"/>
                           <w:szCs w:val="24"/>
                         </w:rPr>
-                        <w:t xml:space="preserve">INNER </w:t>
-                      </w:r>
-                      <w:proofErr w:type="gramStart"/>
-                      <w:r>
-                        <w:rPr>
-                          <w:rFonts w:ascii="Times New Roman" w:hAnsi="Times New Roman" w:cs="Times New Roman"/>
-                          <w:sz w:val="24"/>
-                          <w:szCs w:val="24"/>
-                        </w:rPr>
-                        <w:t xml:space="preserve">JOIN  </w:t>
-                      </w:r>
-                      <w:proofErr w:type="spellStart"/>
-                      <w:r>
-                        <w:rPr>
-                          <w:rFonts w:ascii="Times New Roman" w:hAnsi="Times New Roman" w:cs="Times New Roman"/>
-                          <w:sz w:val="24"/>
-                          <w:szCs w:val="24"/>
-                        </w:rPr>
-                        <w:t>Dim</w:t>
-                      </w:r>
-                      <w:proofErr w:type="gramEnd"/>
-                      <w:r>
-                        <w:rPr>
-                          <w:rFonts w:ascii="Times New Roman" w:hAnsi="Times New Roman" w:cs="Times New Roman"/>
-                          <w:sz w:val="24"/>
-                          <w:szCs w:val="24"/>
-                        </w:rPr>
-                        <w:t>_Test</w:t>
-                      </w:r>
-                      <w:proofErr w:type="spellEnd"/>
-                      <w:r>
-                        <w:rPr>
-                          <w:rFonts w:ascii="Times New Roman" w:hAnsi="Times New Roman" w:cs="Times New Roman"/>
-                          <w:sz w:val="24"/>
-                          <w:szCs w:val="24"/>
-                        </w:rPr>
-                        <w:t xml:space="preserve"> DT ON </w:t>
-                      </w:r>
-                      <w:proofErr w:type="spellStart"/>
-                      <w:r>
-                        <w:rPr>
-                          <w:rFonts w:ascii="Times New Roman" w:hAnsi="Times New Roman" w:cs="Times New Roman"/>
-                          <w:sz w:val="24"/>
-                          <w:szCs w:val="24"/>
-                        </w:rPr>
-                        <w:t>DQ.testid</w:t>
-                      </w:r>
-                      <w:proofErr w:type="spellEnd"/>
-                      <w:r>
-                        <w:rPr>
-                          <w:rFonts w:ascii="Times New Roman" w:hAnsi="Times New Roman" w:cs="Times New Roman"/>
-                          <w:sz w:val="24"/>
-                          <w:szCs w:val="24"/>
-                        </w:rPr>
-                        <w:t xml:space="preserve">= </w:t>
-                      </w:r>
-                      <w:proofErr w:type="spellStart"/>
-                      <w:r>
-                        <w:rPr>
-                          <w:rFonts w:ascii="Times New Roman" w:hAnsi="Times New Roman" w:cs="Times New Roman"/>
-                          <w:sz w:val="24"/>
-                          <w:szCs w:val="24"/>
-                        </w:rPr>
-                        <w:t>DT.testid</w:t>
-                      </w:r>
-                      <w:proofErr w:type="spellEnd"/>
+                        <w:t>Commit;</w:t>
+                      </w:r>
                     </w:p>
                     <w:p>
                       <w:pPr>
@@ -1405,104 +1743,6 @@
                           <w:szCs w:val="24"/>
                         </w:rPr>
                       </w:pPr>
-                      <w:r>
-                        <w:rPr>
-                          <w:rFonts w:ascii="Times New Roman" w:hAnsi="Times New Roman" w:cs="Times New Roman"/>
-                          <w:sz w:val="24"/>
-                          <w:szCs w:val="24"/>
-                        </w:rPr>
-                        <w:t xml:space="preserve">INNER JOIN </w:t>
-                      </w:r>
-                      <w:proofErr w:type="spellStart"/>
-                      <w:r>
-                        <w:rPr>
-                          <w:rFonts w:ascii="Times New Roman" w:hAnsi="Times New Roman" w:cs="Times New Roman"/>
-                          <w:sz w:val="24"/>
-                          <w:szCs w:val="24"/>
-                        </w:rPr>
-                        <w:t>Dim_Qus_Option</w:t>
-                      </w:r>
-                      <w:proofErr w:type="spellEnd"/>
-                      <w:r>
-                        <w:rPr>
-                          <w:rFonts w:ascii="Times New Roman" w:hAnsi="Times New Roman" w:cs="Times New Roman"/>
-                          <w:sz w:val="24"/>
-                          <w:szCs w:val="24"/>
-                        </w:rPr>
-                        <w:t xml:space="preserve"> OPT ON (</w:t>
-                      </w:r>
-                      <w:proofErr w:type="spellStart"/>
-                      <w:r>
-                        <w:rPr>
-                          <w:rFonts w:ascii="Times New Roman" w:hAnsi="Times New Roman" w:cs="Times New Roman"/>
-                          <w:sz w:val="24"/>
-                          <w:szCs w:val="24"/>
-                        </w:rPr>
-                        <w:t>DQ.testid</w:t>
-                      </w:r>
-                      <w:proofErr w:type="spellEnd"/>
-                      <w:r>
-                        <w:rPr>
-                          <w:rFonts w:ascii="Times New Roman" w:hAnsi="Times New Roman" w:cs="Times New Roman"/>
-                          <w:sz w:val="24"/>
-                          <w:szCs w:val="24"/>
-                        </w:rPr>
-                        <w:t>=</w:t>
-                      </w:r>
-                      <w:proofErr w:type="spellStart"/>
-                      <w:r>
-                        <w:rPr>
-                          <w:rFonts w:ascii="Times New Roman" w:hAnsi="Times New Roman" w:cs="Times New Roman"/>
-                          <w:sz w:val="24"/>
-                          <w:szCs w:val="24"/>
-                        </w:rPr>
-                        <w:t>OPT.testid</w:t>
-                      </w:r>
-                      <w:proofErr w:type="spellEnd"/>
-                      <w:r>
-                        <w:rPr>
-                          <w:rFonts w:ascii="Times New Roman" w:hAnsi="Times New Roman" w:cs="Times New Roman"/>
-                          <w:sz w:val="24"/>
-                          <w:szCs w:val="24"/>
-                        </w:rPr>
-                        <w:t xml:space="preserve"> and </w:t>
-                      </w:r>
-                      <w:proofErr w:type="spellStart"/>
-                      <w:r>
-                        <w:rPr>
-                          <w:rFonts w:ascii="Times New Roman" w:hAnsi="Times New Roman" w:cs="Times New Roman"/>
-                          <w:sz w:val="24"/>
-                          <w:szCs w:val="24"/>
-                        </w:rPr>
-                        <w:t>DQ.qusid</w:t>
-                      </w:r>
-                      <w:proofErr w:type="spellEnd"/>
-                      <w:r>
-                        <w:rPr>
-                          <w:rFonts w:ascii="Times New Roman" w:hAnsi="Times New Roman" w:cs="Times New Roman"/>
-                          <w:sz w:val="24"/>
-                          <w:szCs w:val="24"/>
-                        </w:rPr>
-                        <w:t>=</w:t>
-                      </w:r>
-                      <w:proofErr w:type="spellStart"/>
-                      <w:r>
-                        <w:rPr>
-                          <w:rFonts w:ascii="Times New Roman" w:hAnsi="Times New Roman" w:cs="Times New Roman"/>
-                          <w:sz w:val="24"/>
-                          <w:szCs w:val="24"/>
-                        </w:rPr>
-                        <w:t>OPT.qusid</w:t>
-                      </w:r>
-                      <w:proofErr w:type="spellEnd"/>
-                      <w:r>
-                        <w:rPr>
-                          <w:rFonts w:ascii="Times New Roman" w:hAnsi="Times New Roman" w:cs="Times New Roman"/>
-                          <w:sz w:val="24"/>
-                          <w:szCs w:val="24"/>
-                        </w:rPr>
-                        <w:t>)</w:t>
-                      </w:r>
                     </w:p>
                     <w:p>
                       <w:pPr>
@@ -1513,26 +1753,166 @@
                           <w:szCs w:val="24"/>
                         </w:rPr>
                       </w:pPr>
-                      <w:r>
-                        <w:rPr>
-                          <w:rFonts w:ascii="Times New Roman" w:hAnsi="Times New Roman" w:cs="Times New Roman"/>
-                          <w:sz w:val="24"/>
-                          <w:szCs w:val="24"/>
-                        </w:rPr>
-                        <w:t xml:space="preserve">ORDER BY DQ. </w:t>
-                      </w:r>
                       <w:proofErr w:type="spellStart"/>
-                      <w:proofErr w:type="gramStart"/>
-                      <w:r>
-                        <w:rPr>
-                          <w:rFonts w:ascii="Times New Roman" w:hAnsi="Times New Roman" w:cs="Times New Roman"/>
-                          <w:sz w:val="24"/>
-                          <w:szCs w:val="24"/>
-                        </w:rPr>
-                        <w:t>qusid</w:t>
+                      <w:r>
+                        <w:rPr>
+                          <w:rFonts w:ascii="Times New Roman" w:hAnsi="Times New Roman" w:cs="Times New Roman"/>
+                          <w:sz w:val="24"/>
+                          <w:szCs w:val="24"/>
+                        </w:rPr>
+                        <w:t>Var</w:t>
                       </w:r>
                       <w:proofErr w:type="spellEnd"/>
-                      <w:proofErr w:type="gramEnd"/>
+                      <w:r>
+                        <w:rPr>
+                          <w:rFonts w:ascii="Times New Roman" w:hAnsi="Times New Roman" w:cs="Times New Roman"/>
+                          <w:sz w:val="24"/>
+                          <w:szCs w:val="24"/>
+                        </w:rPr>
+                        <w:t xml:space="preserve"> user id : select IFNULL(userid,0) from </w:t>
+                      </w:r>
+                      <w:proofErr w:type="spellStart"/>
+                      <w:r>
+                        <w:rPr>
+                          <w:rFonts w:ascii="Times New Roman" w:hAnsi="Times New Roman" w:cs="Times New Roman"/>
+                          <w:sz w:val="24"/>
+                          <w:szCs w:val="24"/>
+                        </w:rPr>
+                        <w:t>UserDetails</w:t>
+                      </w:r>
+                      <w:proofErr w:type="spellEnd"/>
+                      <w:r>
+                        <w:rPr>
+                          <w:rFonts w:ascii="Times New Roman" w:hAnsi="Times New Roman" w:cs="Times New Roman"/>
+                          <w:sz w:val="24"/>
+                          <w:szCs w:val="24"/>
+                        </w:rPr>
+                        <w:t xml:space="preserve"> where  </w:t>
+                      </w:r>
+                      <w:proofErr w:type="spellStart"/>
+                      <w:r>
+                        <w:rPr>
+                          <w:rFonts w:ascii="Times New Roman" w:hAnsi="Times New Roman" w:cs="Times New Roman"/>
+                          <w:sz w:val="24"/>
+                          <w:szCs w:val="24"/>
+                        </w:rPr>
+                        <w:t>e</w:t>
+                      </w:r>
+                      <w:r>
+                        <w:rPr>
+                          <w:rFonts w:ascii="Times New Roman" w:hAnsi="Times New Roman" w:cs="Times New Roman"/>
+                          <w:sz w:val="24"/>
+                          <w:szCs w:val="24"/>
+                        </w:rPr>
+                        <w:t>mail_addr</w:t>
+                      </w:r>
+                      <w:proofErr w:type="spellEnd"/>
+                      <w:r>
+                        <w:rPr>
+                          <w:rFonts w:ascii="Times New Roman" w:hAnsi="Times New Roman" w:cs="Times New Roman"/>
+                          <w:sz w:val="24"/>
+                          <w:szCs w:val="24"/>
+                        </w:rPr>
+                        <w:t>=</w:t>
+                      </w:r>
+                      <w:hyperlink r:id="rId13" w:tgtFrame="mysql_doc" w:history="1">
+                        <w:r>
+                          <w:rPr>
+                            <w:rStyle w:val="syntaxalpha"/>
+                            <w:rFonts w:ascii="Verdana" w:hAnsi="Verdana"/>
+                            <w:caps/>
+                            <w:color w:val="FF0000"/>
+                            <w:shd w:val="clear" w:color="auto" w:fill="E5E5E5"/>
+                          </w:rPr>
+                          <w:t>LTRIM</w:t>
+                        </w:r>
+                      </w:hyperlink>
+                      <w:r>
+                        <w:rPr>
+                          <w:rStyle w:val="syntaxpunct"/>
+                          <w:rFonts w:ascii="Verdana" w:hAnsi="Verdana"/>
+                          <w:color w:val="FF00FF"/>
+                          <w:shd w:val="clear" w:color="auto" w:fill="E5E5E5"/>
+                        </w:rPr>
+                        <w:t>(</w:t>
+                      </w:r>
+                      <w:r>
+                        <w:rPr>
+                          <w:rStyle w:val="apple-converted-space"/>
+                          <w:rFonts w:ascii="Verdana" w:hAnsi="Verdana"/>
+                          <w:color w:val="444444"/>
+                          <w:shd w:val="clear" w:color="auto" w:fill="E5E5E5"/>
+                        </w:rPr>
+                        <w:t> </w:t>
+                      </w:r>
+                      <w:hyperlink r:id="rId14" w:tgtFrame="mysql_doc" w:history="1">
+                        <w:r>
+                          <w:rPr>
+                            <w:rStyle w:val="syntaxalpha"/>
+                            <w:rFonts w:ascii="Verdana" w:hAnsi="Verdana"/>
+                            <w:caps/>
+                            <w:color w:val="FF0000"/>
+                            <w:shd w:val="clear" w:color="auto" w:fill="E5E5E5"/>
+                          </w:rPr>
+                          <w:t>RTRIM</w:t>
+                        </w:r>
+                      </w:hyperlink>
+                      <w:r>
+                        <w:rPr>
+                          <w:rStyle w:val="syntaxpunct"/>
+                          <w:rFonts w:ascii="Verdana" w:hAnsi="Verdana"/>
+                          <w:color w:val="FF00FF"/>
+                          <w:shd w:val="clear" w:color="auto" w:fill="E5E5E5"/>
+                        </w:rPr>
+                        <w:t>(</w:t>
+                      </w:r>
+                      <w:r>
+                        <w:rPr>
+                          <w:rStyle w:val="apple-converted-space"/>
+                          <w:rFonts w:ascii="Verdana" w:hAnsi="Verdana"/>
+                          <w:color w:val="444444"/>
+                          <w:shd w:val="clear" w:color="auto" w:fill="E5E5E5"/>
+                        </w:rPr>
+                        <w:t> </w:t>
+                      </w:r>
+                      <w:proofErr w:type="spellStart"/>
+                      <w:r>
+                        <w:rPr>
+                          <w:rFonts w:ascii="Times New Roman" w:hAnsi="Times New Roman" w:cs="Times New Roman"/>
+                          <w:sz w:val="24"/>
+                          <w:szCs w:val="24"/>
+                          <w:highlight w:val="green"/>
+                        </w:rPr>
+                        <w:t>emailid</w:t>
+                      </w:r>
+                      <w:proofErr w:type="spellEnd"/>
+                      <w:r>
+                        <w:rPr>
+                          <w:rStyle w:val="syntaxpunct"/>
+                          <w:rFonts w:ascii="Verdana" w:hAnsi="Verdana"/>
+                          <w:color w:val="FF00FF"/>
+                          <w:shd w:val="clear" w:color="auto" w:fill="E5E5E5"/>
+                        </w:rPr>
+                        <w:t>)</w:t>
+                      </w:r>
+                      <w:r>
+                        <w:rPr>
+                          <w:rStyle w:val="apple-converted-space"/>
+                          <w:rFonts w:ascii="Verdana" w:hAnsi="Verdana"/>
+                          <w:color w:val="444444"/>
+                          <w:shd w:val="clear" w:color="auto" w:fill="E5E5E5"/>
+                        </w:rPr>
+                        <w:t> </w:t>
+                      </w:r>
+                      <w:r>
+                        <w:rPr>
+                          <w:rStyle w:val="syntaxpunct"/>
+                          <w:rFonts w:ascii="Verdana" w:hAnsi="Verdana"/>
+                          <w:color w:val="FF00FF"/>
+                          <w:shd w:val="clear" w:color="auto" w:fill="E5E5E5"/>
+                        </w:rPr>
+                        <w:t>)</w:t>
+                      </w:r>
                       <w:r>
                         <w:rPr>
                           <w:rFonts w:ascii="Times New Roman" w:hAnsi="Times New Roman" w:cs="Times New Roman"/>
@@ -1542,6 +1922,63 @@
                         <w:t>;</w:t>
                       </w:r>
                     </w:p>
+                    <w:p>
+                      <w:pPr>
+                        <w:spacing w:after="0"/>
+                        <w:rPr>
+                          <w:rFonts w:ascii="Times New Roman" w:hAnsi="Times New Roman" w:cs="Times New Roman"/>
+                          <w:sz w:val="24"/>
+                          <w:szCs w:val="24"/>
+                        </w:rPr>
+                      </w:pPr>
+                    </w:p>
+                    <w:p>
+                      <w:pPr>
+                        <w:spacing w:after="0"/>
+                        <w:rPr>
+                          <w:rFonts w:ascii="Times New Roman" w:hAnsi="Times New Roman" w:cs="Times New Roman"/>
+                          <w:sz w:val="24"/>
+                          <w:szCs w:val="24"/>
+                        </w:rPr>
+                      </w:pPr>
+                      <w:r>
+                        <w:rPr>
+                          <w:rFonts w:ascii="Times New Roman" w:hAnsi="Times New Roman" w:cs="Times New Roman"/>
+                          <w:sz w:val="24"/>
+                          <w:szCs w:val="24"/>
+                        </w:rPr>
+                        <w:t xml:space="preserve">If </w:t>
+                      </w:r>
+                      <w:proofErr w:type="spellStart"/>
+                      <w:r>
+                        <w:rPr>
+                          <w:rFonts w:ascii="Times New Roman" w:hAnsi="Times New Roman" w:cs="Times New Roman"/>
+                          <w:sz w:val="24"/>
+                          <w:szCs w:val="24"/>
+                        </w:rPr>
+                        <w:t>user_id</w:t>
+                      </w:r>
+                      <w:proofErr w:type="spellEnd"/>
+                      <w:r>
+                        <w:rPr>
+                          <w:rFonts w:ascii="Times New Roman" w:hAnsi="Times New Roman" w:cs="Times New Roman"/>
+                          <w:sz w:val="24"/>
+                          <w:szCs w:val="24"/>
+                        </w:rPr>
+                        <w:t xml:space="preserve"> = 0 that means record not inserted.</w:t>
+                      </w:r>
+                    </w:p>
+                    <w:p>
+                      <w:pPr>
+                        <w:spacing w:after="0"/>
+                        <w:rPr>
+                          <w:rFonts w:ascii="Times New Roman" w:hAnsi="Times New Roman" w:cs="Times New Roman"/>
+                          <w:sz w:val="24"/>
+                          <w:szCs w:val="24"/>
+                        </w:rPr>
+                      </w:pPr>
+                    </w:p>
+                    <w:p/>
                   </w:txbxContent>
                 </v:textbox>
               </v:shape>
@@ -1552,49 +1989,95 @@
     </w:p>
     <w:p>
       <w:pPr>
-        <w:spacing w:after="0"/>
-        <w:rPr>
-          <w:rFonts w:ascii="Times New Roman" w:hAnsi="Times New Roman" w:cs="Times New Roman"/>
-          <w:sz w:val="32"/>
-          <w:szCs w:val="32"/>
-        </w:rPr>
-      </w:pPr>
-    </w:p>
-    <w:p>
-      <w:pPr>
-        <w:spacing w:after="0"/>
-        <w:rPr>
-          <w:rFonts w:ascii="Times New Roman" w:hAnsi="Times New Roman" w:cs="Times New Roman"/>
-          <w:sz w:val="32"/>
-          <w:szCs w:val="32"/>
-        </w:rPr>
-      </w:pPr>
-    </w:p>
-    <w:p>
-      <w:pPr>
-        <w:spacing w:after="0"/>
-        <w:rPr>
-          <w:rFonts w:ascii="Times New Roman" w:hAnsi="Times New Roman" w:cs="Times New Roman"/>
-          <w:sz w:val="32"/>
-          <w:szCs w:val="32"/>
-        </w:rPr>
-      </w:pPr>
-    </w:p>
-    <w:p>
-      <w:pPr>
-        <w:spacing w:after="0"/>
-        <w:rPr>
-          <w:rFonts w:ascii="Times New Roman" w:hAnsi="Times New Roman" w:cs="Times New Roman"/>
-          <w:sz w:val="32"/>
-          <w:szCs w:val="32"/>
-        </w:rPr>
-      </w:pPr>
-    </w:p>
-    <w:p>
-      <w:pPr>
-        <w:spacing w:after="0"/>
-        <w:rPr>
-          <w:rFonts w:ascii="Times New Roman" w:hAnsi="Times New Roman" w:cs="Times New Roman"/>
+        <w:pStyle w:val="ListParagraph"/>
+        <w:spacing w:after="0"/>
+        <w:rPr>
+          <w:rFonts w:ascii="Times New Roman" w:hAnsi="Times New Roman" w:cs="Times New Roman"/>
+          <w:b/>
+          <w:sz w:val="32"/>
+          <w:szCs w:val="32"/>
+        </w:rPr>
+      </w:pPr>
+    </w:p>
+    <w:p>
+      <w:pPr>
+        <w:pStyle w:val="ListParagraph"/>
+        <w:spacing w:after="0"/>
+        <w:rPr>
+          <w:rFonts w:ascii="Times New Roman" w:hAnsi="Times New Roman" w:cs="Times New Roman"/>
+          <w:b/>
+          <w:sz w:val="32"/>
+          <w:szCs w:val="32"/>
+        </w:rPr>
+      </w:pPr>
+    </w:p>
+    <w:p>
+      <w:pPr>
+        <w:pStyle w:val="ListParagraph"/>
+        <w:spacing w:after="0"/>
+        <w:rPr>
+          <w:rFonts w:ascii="Times New Roman" w:hAnsi="Times New Roman" w:cs="Times New Roman"/>
+          <w:b/>
+          <w:sz w:val="32"/>
+          <w:szCs w:val="32"/>
+        </w:rPr>
+      </w:pPr>
+    </w:p>
+    <w:p>
+      <w:pPr>
+        <w:pStyle w:val="ListParagraph"/>
+        <w:spacing w:after="0"/>
+        <w:rPr>
+          <w:rFonts w:ascii="Times New Roman" w:hAnsi="Times New Roman" w:cs="Times New Roman"/>
+          <w:b/>
+          <w:sz w:val="32"/>
+          <w:szCs w:val="32"/>
+        </w:rPr>
+      </w:pPr>
+    </w:p>
+    <w:p>
+      <w:pPr>
+        <w:pStyle w:val="ListParagraph"/>
+        <w:spacing w:after="0"/>
+        <w:rPr>
+          <w:rFonts w:ascii="Times New Roman" w:hAnsi="Times New Roman" w:cs="Times New Roman"/>
+          <w:b/>
+          <w:sz w:val="32"/>
+          <w:szCs w:val="32"/>
+        </w:rPr>
+      </w:pPr>
+    </w:p>
+    <w:p>
+      <w:pPr>
+        <w:pStyle w:val="ListParagraph"/>
+        <w:spacing w:after="0"/>
+        <w:rPr>
+          <w:rFonts w:ascii="Times New Roman" w:hAnsi="Times New Roman" w:cs="Times New Roman"/>
+          <w:b/>
+          <w:sz w:val="32"/>
+          <w:szCs w:val="32"/>
+        </w:rPr>
+      </w:pPr>
+    </w:p>
+    <w:p>
+      <w:pPr>
+        <w:pStyle w:val="ListParagraph"/>
+        <w:spacing w:after="0"/>
+        <w:rPr>
+          <w:rFonts w:ascii="Times New Roman" w:hAnsi="Times New Roman" w:cs="Times New Roman"/>
+          <w:b/>
+          <w:sz w:val="32"/>
+          <w:szCs w:val="32"/>
+        </w:rPr>
+      </w:pPr>
+    </w:p>
+    <w:p>
+      <w:pPr>
+        <w:pStyle w:val="ListParagraph"/>
+        <w:spacing w:after="0"/>
+        <w:rPr>
+          <w:rFonts w:ascii="Times New Roman" w:hAnsi="Times New Roman" w:cs="Times New Roman"/>
+          <w:b/>
           <w:sz w:val="32"/>
           <w:szCs w:val="32"/>
         </w:rPr>
@@ -1622,23 +2105,21 @@
           <w:sz w:val="32"/>
           <w:szCs w:val="32"/>
         </w:rPr>
-        <w:t>On Submit need to fire following queries from PHP side:</w:t>
-      </w:r>
-    </w:p>
-    <w:p>
-      <w:pPr>
-        <w:spacing w:after="0"/>
-        <w:rPr>
-          <w:rFonts w:ascii="Times New Roman" w:hAnsi="Times New Roman" w:cs="Times New Roman"/>
-          <w:b/>
-          <w:sz w:val="32"/>
-          <w:szCs w:val="32"/>
-        </w:rPr>
-      </w:pPr>
-      <w:r>
-        <w:rPr>
-          <w:rFonts w:ascii="Times New Roman" w:hAnsi="Times New Roman" w:cs="Times New Roman"/>
-          <w:b/>
+        <w:t>To fetch question and their options for MBTI test</w:t>
+      </w:r>
+    </w:p>
+    <w:p>
+      <w:pPr>
+        <w:spacing w:after="0"/>
+        <w:rPr>
+          <w:rFonts w:ascii="Times New Roman" w:hAnsi="Times New Roman" w:cs="Times New Roman"/>
+          <w:sz w:val="32"/>
+          <w:szCs w:val="32"/>
+        </w:rPr>
+      </w:pPr>
+      <w:r>
+        <w:rPr>
+          <w:rFonts w:ascii="Times New Roman" w:hAnsi="Times New Roman" w:cs="Times New Roman"/>
           <w:noProof/>
           <w:sz w:val="32"/>
           <w:szCs w:val="32"/>
@@ -1646,18 +2127,18 @@
         <mc:AlternateContent>
           <mc:Choice Requires="wps">
             <w:drawing>
-              <wp:anchor distT="0" distB="0" distL="114300" distR="114300" simplePos="0" relativeHeight="251660288" behindDoc="0" locked="0" layoutInCell="1" allowOverlap="1">
+              <wp:anchor distT="0" distB="0" distL="114300" distR="114300" simplePos="0" relativeHeight="251659264" behindDoc="0" locked="0" layoutInCell="1" allowOverlap="1" wp14:anchorId="0E46830D" wp14:editId="421E4272">
                 <wp:simplePos x="0" y="0"/>
                 <wp:positionH relativeFrom="column">
-                  <wp:posOffset>59267</wp:posOffset>
+                  <wp:posOffset>-59267</wp:posOffset>
                 </wp:positionH>
                 <wp:positionV relativeFrom="paragraph">
-                  <wp:posOffset>146262</wp:posOffset>
+                  <wp:posOffset>86148</wp:posOffset>
                 </wp:positionV>
-                <wp:extent cx="6189133" cy="2827866"/>
-                <wp:effectExtent l="0" t="0" r="21590" b="10795"/>
+                <wp:extent cx="6205855" cy="1346200"/>
+                <wp:effectExtent l="0" t="0" r="23495" b="25400"/>
                 <wp:wrapNone/>
-                <wp:docPr id="3" name="Text Box 3"/>
+                <wp:docPr id="2" name="Text Box 2"/>
                 <wp:cNvGraphicFramePr/>
                 <a:graphic xmlns:a="http://schemas.openxmlformats.org/drawingml/2006/main">
                   <a:graphicData uri="http://schemas.microsoft.com/office/word/2010/wordprocessingShape">
@@ -1666,7 +2147,7 @@
                       <wps:spPr>
                         <a:xfrm>
                           <a:off x="0" y="0"/>
-                          <a:ext cx="6189133" cy="2827866"/>
+                          <a:ext cx="6205855" cy="1346200"/>
                         </a:xfrm>
                         <a:prstGeom prst="rect">
                           <a:avLst/>
@@ -1706,23 +2187,33 @@
                                 <w:szCs w:val="24"/>
                               </w:rPr>
                             </w:pPr>
+                            <w:r>
+                              <w:rPr>
+                                <w:rFonts w:ascii="Times New Roman" w:hAnsi="Times New Roman" w:cs="Times New Roman"/>
+                                <w:sz w:val="24"/>
+                                <w:szCs w:val="24"/>
+                              </w:rPr>
+                              <w:t xml:space="preserve">SELECT DQ. </w:t>
+                            </w:r>
                             <w:proofErr w:type="spellStart"/>
-                            <w:r>
-                              <w:rPr>
-                                <w:rFonts w:ascii="Times New Roman" w:hAnsi="Times New Roman" w:cs="Times New Roman"/>
-                                <w:sz w:val="24"/>
-                                <w:szCs w:val="24"/>
-                              </w:rPr>
-                              <w:t>Var</w:t>
+                            <w:proofErr w:type="gramStart"/>
+                            <w:r>
+                              <w:rPr>
+                                <w:rFonts w:ascii="Times New Roman" w:hAnsi="Times New Roman" w:cs="Times New Roman"/>
+                                <w:sz w:val="24"/>
+                                <w:szCs w:val="24"/>
+                              </w:rPr>
+                              <w:t>qusid</w:t>
                             </w:r>
                             <w:proofErr w:type="spellEnd"/>
-                            <w:r>
-                              <w:rPr>
-                                <w:rFonts w:ascii="Times New Roman" w:hAnsi="Times New Roman" w:cs="Times New Roman"/>
-                                <w:sz w:val="24"/>
-                                <w:szCs w:val="24"/>
-                              </w:rPr>
-                              <w:t xml:space="preserve"> X (it should be </w:t>
+                            <w:proofErr w:type="gramEnd"/>
+                            <w:r>
+                              <w:rPr>
+                                <w:rFonts w:ascii="Times New Roman" w:hAnsi="Times New Roman" w:cs="Times New Roman"/>
+                                <w:sz w:val="24"/>
+                                <w:szCs w:val="24"/>
+                              </w:rPr>
+                              <w:t xml:space="preserve">, DT. </w:t>
                             </w:r>
                             <w:proofErr w:type="spellStart"/>
                             <w:r>
@@ -1731,7 +2222,7 @@
                                 <w:sz w:val="24"/>
                                 <w:szCs w:val="24"/>
                               </w:rPr>
-                              <w:t>int</w:t>
+                              <w:t>Testid</w:t>
                             </w:r>
                             <w:proofErr w:type="spellEnd"/>
                             <w:r>
@@ -1740,26 +2231,16 @@
                                 <w:sz w:val="24"/>
                                 <w:szCs w:val="24"/>
                               </w:rPr>
-                              <w:t xml:space="preserve"> type) = Select </w:t>
-                            </w:r>
-                            <w:proofErr w:type="gramStart"/>
-                            <w:r>
-                              <w:rPr>
-                                <w:rFonts w:ascii="Times New Roman" w:hAnsi="Times New Roman" w:cs="Times New Roman"/>
-                                <w:sz w:val="24"/>
-                                <w:szCs w:val="24"/>
-                              </w:rPr>
-                              <w:t>max(</w:t>
+                              <w:t xml:space="preserve">, DQ. </w:t>
                             </w:r>
                             <w:proofErr w:type="spellStart"/>
-                            <w:proofErr w:type="gramEnd"/>
-                            <w:r>
-                              <w:rPr>
-                                <w:rFonts w:ascii="Times New Roman" w:hAnsi="Times New Roman" w:cs="Times New Roman"/>
-                                <w:sz w:val="24"/>
-                                <w:szCs w:val="24"/>
-                              </w:rPr>
-                              <w:t>userid</w:t>
+                            <w:r>
+                              <w:rPr>
+                                <w:rFonts w:ascii="Times New Roman" w:hAnsi="Times New Roman" w:cs="Times New Roman"/>
+                                <w:sz w:val="24"/>
+                                <w:szCs w:val="24"/>
+                              </w:rPr>
+                              <w:t>qus_desc</w:t>
                             </w:r>
                             <w:proofErr w:type="spellEnd"/>
                             <w:r>
@@ -1768,25 +2249,7 @@
                                 <w:sz w:val="24"/>
                                 <w:szCs w:val="24"/>
                               </w:rPr>
-                              <w:t xml:space="preserve">) from </w:t>
-                            </w:r>
-                            <w:proofErr w:type="spellStart"/>
-                            <w:r>
-                              <w:rPr>
-                                <w:rFonts w:ascii="Times New Roman" w:hAnsi="Times New Roman" w:cs="Times New Roman"/>
-                                <w:sz w:val="24"/>
-                                <w:szCs w:val="24"/>
-                              </w:rPr>
-                              <w:t>UserDetails</w:t>
-                            </w:r>
-                            <w:proofErr w:type="spellEnd"/>
-                            <w:r>
-                              <w:rPr>
-                                <w:rFonts w:ascii="Times New Roman" w:hAnsi="Times New Roman" w:cs="Times New Roman"/>
-                                <w:sz w:val="24"/>
-                                <w:szCs w:val="24"/>
-                              </w:rPr>
-                              <w:t>;</w:t>
+                              <w:t>, OPT.op1, OPT.op2</w:t>
                             </w:r>
                           </w:p>
                           <w:p>
@@ -1798,6 +2261,14 @@
                                 <w:szCs w:val="24"/>
                               </w:rPr>
                             </w:pPr>
+                            <w:r>
+                              <w:rPr>
+                                <w:rFonts w:ascii="Times New Roman" w:hAnsi="Times New Roman" w:cs="Times New Roman"/>
+                                <w:sz w:val="24"/>
+                                <w:szCs w:val="24"/>
+                              </w:rPr>
+                              <w:t xml:space="preserve">From </w:t>
+                            </w:r>
                             <w:proofErr w:type="spellStart"/>
                             <w:r>
                               <w:rPr>
@@ -1805,7 +2276,7 @@
                                 <w:sz w:val="24"/>
                                 <w:szCs w:val="24"/>
                               </w:rPr>
-                              <w:t>New_user_id</w:t>
+                              <w:t>Dim_Question</w:t>
                             </w:r>
                             <w:proofErr w:type="spellEnd"/>
                             <w:r>
@@ -1814,7 +2285,7 @@
                                 <w:sz w:val="24"/>
                                 <w:szCs w:val="24"/>
                               </w:rPr>
-                              <w:t xml:space="preserve"> = X+1;</w:t>
+                              <w:t xml:space="preserve"> DQ</w:t>
                             </w:r>
                           </w:p>
                           <w:p>
@@ -1832,7 +2303,16 @@
                                 <w:sz w:val="24"/>
                                 <w:szCs w:val="24"/>
                               </w:rPr>
-                              <w:t xml:space="preserve">Insert into </w:t>
+                              <w:t xml:space="preserve">INNER </w:t>
+                            </w:r>
+                            <w:proofErr w:type="gramStart"/>
+                            <w:r>
+                              <w:rPr>
+                                <w:rFonts w:ascii="Times New Roman" w:hAnsi="Times New Roman" w:cs="Times New Roman"/>
+                                <w:sz w:val="24"/>
+                                <w:szCs w:val="24"/>
+                              </w:rPr>
+                              <w:t xml:space="preserve">JOIN  </w:t>
                             </w:r>
                             <w:proofErr w:type="spellStart"/>
                             <w:r>
@@ -1841,7 +2321,16 @@
                                 <w:sz w:val="24"/>
                                 <w:szCs w:val="24"/>
                               </w:rPr>
-                              <w:t>UserDetails</w:t>
+                              <w:t>Dim</w:t>
+                            </w:r>
+                            <w:proofErr w:type="gramEnd"/>
+                            <w:r>
+                              <w:rPr>
+                                <w:rFonts w:ascii="Times New Roman" w:hAnsi="Times New Roman" w:cs="Times New Roman"/>
+                                <w:sz w:val="24"/>
+                                <w:szCs w:val="24"/>
+                              </w:rPr>
+                              <w:t>_Test</w:t>
                             </w:r>
                             <w:proofErr w:type="spellEnd"/>
                             <w:r>
@@ -1850,17 +2339,16 @@
                                 <w:sz w:val="24"/>
                                 <w:szCs w:val="24"/>
                               </w:rPr>
-                              <w:t xml:space="preserve"> (</w:t>
+                              <w:t xml:space="preserve"> DT ON </w:t>
                             </w:r>
                             <w:proofErr w:type="spellStart"/>
-                            <w:proofErr w:type="gramStart"/>
-                            <w:r>
-                              <w:rPr>
-                                <w:rFonts w:ascii="Times New Roman" w:hAnsi="Times New Roman" w:cs="Times New Roman"/>
-                                <w:sz w:val="24"/>
-                                <w:szCs w:val="24"/>
-                              </w:rPr>
-                              <w:t>userid</w:t>
+                            <w:r>
+                              <w:rPr>
+                                <w:rFonts w:ascii="Times New Roman" w:hAnsi="Times New Roman" w:cs="Times New Roman"/>
+                                <w:sz w:val="24"/>
+                                <w:szCs w:val="24"/>
+                              </w:rPr>
+                              <w:t>DQ.testid</w:t>
                             </w:r>
                             <w:proofErr w:type="spellEnd"/>
                             <w:r>
@@ -1869,16 +2357,7 @@
                                 <w:sz w:val="24"/>
                                 <w:szCs w:val="24"/>
                               </w:rPr>
-                              <w:t xml:space="preserve"> ,</w:t>
-                            </w:r>
-                            <w:proofErr w:type="gramEnd"/>
-                            <w:r>
-                              <w:rPr>
-                                <w:rFonts w:ascii="Times New Roman" w:hAnsi="Times New Roman" w:cs="Times New Roman"/>
-                                <w:sz w:val="24"/>
-                                <w:szCs w:val="24"/>
-                              </w:rPr>
-                              <w:t xml:space="preserve"> </w:t>
+                              <w:t xml:space="preserve">= </w:t>
                             </w:r>
                             <w:proofErr w:type="spellStart"/>
                             <w:r>
@@ -1887,35 +2366,9 @@
                                 <w:sz w:val="24"/>
                                 <w:szCs w:val="24"/>
                               </w:rPr>
-                              <w:t>created_date</w:t>
+                              <w:t>DT.testid</w:t>
                             </w:r>
                             <w:proofErr w:type="spellEnd"/>
-                            <w:r>
-                              <w:rPr>
-                                <w:rFonts w:ascii="Times New Roman" w:hAnsi="Times New Roman" w:cs="Times New Roman"/>
-                                <w:sz w:val="24"/>
-                                <w:szCs w:val="24"/>
-                              </w:rPr>
-                              <w:t>) values (</w:t>
-                            </w:r>
-                            <w:proofErr w:type="spellStart"/>
-                            <w:r>
-                              <w:rPr>
-                                <w:rFonts w:ascii="Times New Roman" w:hAnsi="Times New Roman" w:cs="Times New Roman"/>
-                                <w:sz w:val="24"/>
-                                <w:szCs w:val="24"/>
-                              </w:rPr>
-                              <w:t>New_user_id,NOW</w:t>
-                            </w:r>
-                            <w:proofErr w:type="spellEnd"/>
-                            <w:r>
-                              <w:rPr>
-                                <w:rFonts w:ascii="Times New Roman" w:hAnsi="Times New Roman" w:cs="Times New Roman"/>
-                                <w:sz w:val="24"/>
-                                <w:szCs w:val="24"/>
-                              </w:rPr>
-                              <w:t>());</w:t>
-                            </w:r>
                           </w:p>
                           <w:p>
                             <w:pPr>
@@ -1932,7 +2385,97 @@
                                 <w:sz w:val="24"/>
                                 <w:szCs w:val="24"/>
                               </w:rPr>
-                              <w:t>Commit;</w:t>
+                              <w:t xml:space="preserve">INNER JOIN </w:t>
+                            </w:r>
+                            <w:proofErr w:type="spellStart"/>
+                            <w:r>
+                              <w:rPr>
+                                <w:rFonts w:ascii="Times New Roman" w:hAnsi="Times New Roman" w:cs="Times New Roman"/>
+                                <w:sz w:val="24"/>
+                                <w:szCs w:val="24"/>
+                              </w:rPr>
+                              <w:t>Dim_Qus_Option</w:t>
+                            </w:r>
+                            <w:proofErr w:type="spellEnd"/>
+                            <w:r>
+                              <w:rPr>
+                                <w:rFonts w:ascii="Times New Roman" w:hAnsi="Times New Roman" w:cs="Times New Roman"/>
+                                <w:sz w:val="24"/>
+                                <w:szCs w:val="24"/>
+                              </w:rPr>
+                              <w:t xml:space="preserve"> OPT ON (</w:t>
+                            </w:r>
+                            <w:proofErr w:type="spellStart"/>
+                            <w:r>
+                              <w:rPr>
+                                <w:rFonts w:ascii="Times New Roman" w:hAnsi="Times New Roman" w:cs="Times New Roman"/>
+                                <w:sz w:val="24"/>
+                                <w:szCs w:val="24"/>
+                              </w:rPr>
+                              <w:t>DQ.testid</w:t>
+                            </w:r>
+                            <w:proofErr w:type="spellEnd"/>
+                            <w:r>
+                              <w:rPr>
+                                <w:rFonts w:ascii="Times New Roman" w:hAnsi="Times New Roman" w:cs="Times New Roman"/>
+                                <w:sz w:val="24"/>
+                                <w:szCs w:val="24"/>
+                              </w:rPr>
+                              <w:t>=</w:t>
+                            </w:r>
+                            <w:proofErr w:type="spellStart"/>
+                            <w:r>
+                              <w:rPr>
+                                <w:rFonts w:ascii="Times New Roman" w:hAnsi="Times New Roman" w:cs="Times New Roman"/>
+                                <w:sz w:val="24"/>
+                                <w:szCs w:val="24"/>
+                              </w:rPr>
+                              <w:t>OPT.testid</w:t>
+                            </w:r>
+                            <w:proofErr w:type="spellEnd"/>
+                            <w:r>
+                              <w:rPr>
+                                <w:rFonts w:ascii="Times New Roman" w:hAnsi="Times New Roman" w:cs="Times New Roman"/>
+                                <w:sz w:val="24"/>
+                                <w:szCs w:val="24"/>
+                              </w:rPr>
+                              <w:t xml:space="preserve"> and </w:t>
+                            </w:r>
+                            <w:proofErr w:type="spellStart"/>
+                            <w:r>
+                              <w:rPr>
+                                <w:rFonts w:ascii="Times New Roman" w:hAnsi="Times New Roman" w:cs="Times New Roman"/>
+                                <w:sz w:val="24"/>
+                                <w:szCs w:val="24"/>
+                              </w:rPr>
+                              <w:t>DQ.qusid</w:t>
+                            </w:r>
+                            <w:proofErr w:type="spellEnd"/>
+                            <w:r>
+                              <w:rPr>
+                                <w:rFonts w:ascii="Times New Roman" w:hAnsi="Times New Roman" w:cs="Times New Roman"/>
+                                <w:sz w:val="24"/>
+                                <w:szCs w:val="24"/>
+                              </w:rPr>
+                              <w:t>=</w:t>
+                            </w:r>
+                            <w:proofErr w:type="spellStart"/>
+                            <w:r>
+                              <w:rPr>
+                                <w:rFonts w:ascii="Times New Roman" w:hAnsi="Times New Roman" w:cs="Times New Roman"/>
+                                <w:sz w:val="24"/>
+                                <w:szCs w:val="24"/>
+                              </w:rPr>
+                              <w:t>OPT.qusid</w:t>
+                            </w:r>
+                            <w:proofErr w:type="spellEnd"/>
+                            <w:r>
+                              <w:rPr>
+                                <w:rFonts w:ascii="Times New Roman" w:hAnsi="Times New Roman" w:cs="Times New Roman"/>
+                                <w:sz w:val="24"/>
+                                <w:szCs w:val="24"/>
+                              </w:rPr>
+                              <w:t>)</w:t>
                             </w:r>
                           </w:p>
                           <w:p>
@@ -1950,7 +2493,7 @@
                                 <w:sz w:val="24"/>
                                 <w:szCs w:val="24"/>
                               </w:rPr>
-                              <w:t xml:space="preserve">Storing </w:t>
+                              <w:t xml:space="preserve">Where </w:t>
                             </w:r>
                             <w:proofErr w:type="spellStart"/>
                             <w:r>
@@ -1959,7 +2502,7 @@
                                 <w:sz w:val="24"/>
                                 <w:szCs w:val="24"/>
                               </w:rPr>
-                              <w:t>Ans</w:t>
+                              <w:t>DT.testname</w:t>
                             </w:r>
                             <w:proofErr w:type="spellEnd"/>
                             <w:r>
@@ -1968,7 +2511,7 @@
                                 <w:sz w:val="24"/>
                                 <w:szCs w:val="24"/>
                               </w:rPr>
-                              <w:t>:</w:t>
+                              <w:t>=’MBTI’</w:t>
                             </w:r>
                           </w:p>
                           <w:p>
@@ -1980,6 +2523,613 @@
                                 <w:szCs w:val="24"/>
                               </w:rPr>
                             </w:pPr>
+                            <w:r>
+                              <w:rPr>
+                                <w:rFonts w:ascii="Times New Roman" w:hAnsi="Times New Roman" w:cs="Times New Roman"/>
+                                <w:sz w:val="24"/>
+                                <w:szCs w:val="24"/>
+                              </w:rPr>
+                              <w:t xml:space="preserve">ORDER BY DQ. </w:t>
+                            </w:r>
+                            <w:proofErr w:type="spellStart"/>
+                            <w:proofErr w:type="gramStart"/>
+                            <w:r>
+                              <w:rPr>
+                                <w:rFonts w:ascii="Times New Roman" w:hAnsi="Times New Roman" w:cs="Times New Roman"/>
+                                <w:sz w:val="24"/>
+                                <w:szCs w:val="24"/>
+                              </w:rPr>
+                              <w:t>qusid</w:t>
+                            </w:r>
+                            <w:proofErr w:type="spellEnd"/>
+                            <w:proofErr w:type="gramEnd"/>
+                            <w:r>
+                              <w:rPr>
+                                <w:rFonts w:ascii="Times New Roman" w:hAnsi="Times New Roman" w:cs="Times New Roman"/>
+                                <w:sz w:val="24"/>
+                                <w:szCs w:val="24"/>
+                              </w:rPr>
+                              <w:t>;</w:t>
+                            </w:r>
+                          </w:p>
+                        </w:txbxContent>
+                      </wps:txbx>
+                      <wps:bodyPr rot="0" spcFirstLastPara="0" vertOverflow="overflow" horzOverflow="overflow" vert="horz" wrap="square" lIns="91440" tIns="45720" rIns="91440" bIns="45720" numCol="1" spcCol="0" rtlCol="0" fromWordArt="0" anchor="t" anchorCtr="0" forceAA="0" compatLnSpc="1">
+                        <a:prstTxWarp prst="textNoShape">
+                          <a:avLst/>
+                        </a:prstTxWarp>
+                        <a:noAutofit/>
+                      </wps:bodyPr>
+                    </wps:wsp>
+                  </a:graphicData>
+                </a:graphic>
+                <wp14:sizeRelV relativeFrom="margin">
+                  <wp14:pctHeight>0</wp14:pctHeight>
+                </wp14:sizeRelV>
+              </wp:anchor>
+            </w:drawing>
+          </mc:Choice>
+          <mc:Fallback>
+            <w:pict>
+              <v:shape id="Text Box 2" o:spid="_x0000_s1027" type="#_x0000_t202" style="position:absolute;margin-left:-4.65pt;margin-top:6.8pt;width:488.65pt;height:106pt;z-index:251659264;visibility:visible;mso-wrap-style:square;mso-height-percent:0;mso-wrap-distance-left:9pt;mso-wrap-distance-top:0;mso-wrap-distance-right:9pt;mso-wrap-distance-bottom:0;mso-position-horizontal:absolute;mso-position-horizontal-relative:text;mso-position-vertical:absolute;mso-position-vertical-relative:text;mso-height-percent:0;mso-height-relative:margin;v-text-anchor:top" o:gfxdata="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" fillcolor="white [3201]" strokeweight=".5pt">
+                <v:textbox>
+                  <w:txbxContent>
+                    <w:p>
+                      <w:pPr>
+                        <w:spacing w:after="0"/>
+                        <w:rPr>
+                          <w:rFonts w:ascii="Times New Roman" w:hAnsi="Times New Roman" w:cs="Times New Roman"/>
+                          <w:sz w:val="24"/>
+                          <w:szCs w:val="24"/>
+                        </w:rPr>
+                      </w:pPr>
+                      <w:r>
+                        <w:rPr>
+                          <w:rFonts w:ascii="Times New Roman" w:hAnsi="Times New Roman" w:cs="Times New Roman"/>
+                          <w:sz w:val="24"/>
+                          <w:szCs w:val="24"/>
+                        </w:rPr>
+                        <w:t xml:space="preserve">SELECT DQ. </w:t>
+                      </w:r>
+                      <w:proofErr w:type="spellStart"/>
+                      <w:proofErr w:type="gramStart"/>
+                      <w:r>
+                        <w:rPr>
+                          <w:rFonts w:ascii="Times New Roman" w:hAnsi="Times New Roman" w:cs="Times New Roman"/>
+                          <w:sz w:val="24"/>
+                          <w:szCs w:val="24"/>
+                        </w:rPr>
+                        <w:t>qusid</w:t>
+                      </w:r>
+                      <w:proofErr w:type="spellEnd"/>
+                      <w:proofErr w:type="gramEnd"/>
+                      <w:r>
+                        <w:rPr>
+                          <w:rFonts w:ascii="Times New Roman" w:hAnsi="Times New Roman" w:cs="Times New Roman"/>
+                          <w:sz w:val="24"/>
+                          <w:szCs w:val="24"/>
+                        </w:rPr>
+                        <w:t xml:space="preserve">, DT. </w:t>
+                      </w:r>
+                      <w:proofErr w:type="spellStart"/>
+                      <w:r>
+                        <w:rPr>
+                          <w:rFonts w:ascii="Times New Roman" w:hAnsi="Times New Roman" w:cs="Times New Roman"/>
+                          <w:sz w:val="24"/>
+                          <w:szCs w:val="24"/>
+                        </w:rPr>
+                        <w:t>Testid</w:t>
+                      </w:r>
+                      <w:proofErr w:type="spellEnd"/>
+                      <w:r>
+                        <w:rPr>
+                          <w:rFonts w:ascii="Times New Roman" w:hAnsi="Times New Roman" w:cs="Times New Roman"/>
+                          <w:sz w:val="24"/>
+                          <w:szCs w:val="24"/>
+                        </w:rPr>
+                        <w:t xml:space="preserve">, DQ. </w:t>
+                      </w:r>
+                      <w:proofErr w:type="spellStart"/>
+                      <w:r>
+                        <w:rPr>
+                          <w:rFonts w:ascii="Times New Roman" w:hAnsi="Times New Roman" w:cs="Times New Roman"/>
+                          <w:sz w:val="24"/>
+                          <w:szCs w:val="24"/>
+                        </w:rPr>
+                        <w:t>qus_desc</w:t>
+                      </w:r>
+                      <w:proofErr w:type="spellEnd"/>
+                      <w:r>
+                        <w:rPr>
+                          <w:rFonts w:ascii="Times New Roman" w:hAnsi="Times New Roman" w:cs="Times New Roman"/>
+                          <w:sz w:val="24"/>
+                          <w:szCs w:val="24"/>
+                        </w:rPr>
+                        <w:t>, OPT.op1, OPT.op2</w:t>
+                      </w:r>
+                    </w:p>
+                    <w:p>
+                      <w:pPr>
+                        <w:spacing w:after="0"/>
+                        <w:rPr>
+                          <w:rFonts w:ascii="Times New Roman" w:hAnsi="Times New Roman" w:cs="Times New Roman"/>
+                          <w:sz w:val="24"/>
+                          <w:szCs w:val="24"/>
+                        </w:rPr>
+                      </w:pPr>
+                      <w:r>
+                        <w:rPr>
+                          <w:rFonts w:ascii="Times New Roman" w:hAnsi="Times New Roman" w:cs="Times New Roman"/>
+                          <w:sz w:val="24"/>
+                          <w:szCs w:val="24"/>
+                        </w:rPr>
+                        <w:t xml:space="preserve">From </w:t>
+                      </w:r>
+                      <w:proofErr w:type="spellStart"/>
+                      <w:r>
+                        <w:rPr>
+                          <w:rFonts w:ascii="Times New Roman" w:hAnsi="Times New Roman" w:cs="Times New Roman"/>
+                          <w:sz w:val="24"/>
+                          <w:szCs w:val="24"/>
+                        </w:rPr>
+                        <w:t>Dim_Question</w:t>
+                      </w:r>
+                      <w:proofErr w:type="spellEnd"/>
+                      <w:r>
+                        <w:rPr>
+                          <w:rFonts w:ascii="Times New Roman" w:hAnsi="Times New Roman" w:cs="Times New Roman"/>
+                          <w:sz w:val="24"/>
+                          <w:szCs w:val="24"/>
+                        </w:rPr>
+                        <w:t xml:space="preserve"> DQ</w:t>
+                      </w:r>
+                    </w:p>
+                    <w:p>
+                      <w:pPr>
+                        <w:spacing w:after="0"/>
+                        <w:rPr>
+                          <w:rFonts w:ascii="Times New Roman" w:hAnsi="Times New Roman" w:cs="Times New Roman"/>
+                          <w:sz w:val="24"/>
+                          <w:szCs w:val="24"/>
+                        </w:rPr>
+                      </w:pPr>
+                      <w:r>
+                        <w:rPr>
+                          <w:rFonts w:ascii="Times New Roman" w:hAnsi="Times New Roman" w:cs="Times New Roman"/>
+                          <w:sz w:val="24"/>
+                          <w:szCs w:val="24"/>
+                        </w:rPr>
+                        <w:t xml:space="preserve">INNER </w:t>
+                      </w:r>
+                      <w:proofErr w:type="gramStart"/>
+                      <w:r>
+                        <w:rPr>
+                          <w:rFonts w:ascii="Times New Roman" w:hAnsi="Times New Roman" w:cs="Times New Roman"/>
+                          <w:sz w:val="24"/>
+                          <w:szCs w:val="24"/>
+                        </w:rPr>
+                        <w:t xml:space="preserve">JOIN  </w:t>
+                      </w:r>
+                      <w:proofErr w:type="spellStart"/>
+                      <w:r>
+                        <w:rPr>
+                          <w:rFonts w:ascii="Times New Roman" w:hAnsi="Times New Roman" w:cs="Times New Roman"/>
+                          <w:sz w:val="24"/>
+                          <w:szCs w:val="24"/>
+                        </w:rPr>
+                        <w:t>Dim</w:t>
+                      </w:r>
+                      <w:proofErr w:type="gramEnd"/>
+                      <w:r>
+                        <w:rPr>
+                          <w:rFonts w:ascii="Times New Roman" w:hAnsi="Times New Roman" w:cs="Times New Roman"/>
+                          <w:sz w:val="24"/>
+                          <w:szCs w:val="24"/>
+                        </w:rPr>
+                        <w:t>_Test</w:t>
+                      </w:r>
+                      <w:proofErr w:type="spellEnd"/>
+                      <w:r>
+                        <w:rPr>
+                          <w:rFonts w:ascii="Times New Roman" w:hAnsi="Times New Roman" w:cs="Times New Roman"/>
+                          <w:sz w:val="24"/>
+                          <w:szCs w:val="24"/>
+                        </w:rPr>
+                        <w:t xml:space="preserve"> DT ON </w:t>
+                      </w:r>
+                      <w:proofErr w:type="spellStart"/>
+                      <w:r>
+                        <w:rPr>
+                          <w:rFonts w:ascii="Times New Roman" w:hAnsi="Times New Roman" w:cs="Times New Roman"/>
+                          <w:sz w:val="24"/>
+                          <w:szCs w:val="24"/>
+                        </w:rPr>
+                        <w:t>DQ.testid</w:t>
+                      </w:r>
+                      <w:proofErr w:type="spellEnd"/>
+                      <w:r>
+                        <w:rPr>
+                          <w:rFonts w:ascii="Times New Roman" w:hAnsi="Times New Roman" w:cs="Times New Roman"/>
+                          <w:sz w:val="24"/>
+                          <w:szCs w:val="24"/>
+                        </w:rPr>
+                        <w:t xml:space="preserve">= </w:t>
+                      </w:r>
+                      <w:proofErr w:type="spellStart"/>
+                      <w:r>
+                        <w:rPr>
+                          <w:rFonts w:ascii="Times New Roman" w:hAnsi="Times New Roman" w:cs="Times New Roman"/>
+                          <w:sz w:val="24"/>
+                          <w:szCs w:val="24"/>
+                        </w:rPr>
+                        <w:t>DT.testid</w:t>
+                      </w:r>
+                      <w:proofErr w:type="spellEnd"/>
+                    </w:p>
+                    <w:p>
+                      <w:pPr>
+                        <w:spacing w:after="0"/>
+                        <w:rPr>
+                          <w:rFonts w:ascii="Times New Roman" w:hAnsi="Times New Roman" w:cs="Times New Roman"/>
+                          <w:sz w:val="24"/>
+                          <w:szCs w:val="24"/>
+                        </w:rPr>
+                      </w:pPr>
+                      <w:r>
+                        <w:rPr>
+                          <w:rFonts w:ascii="Times New Roman" w:hAnsi="Times New Roman" w:cs="Times New Roman"/>
+                          <w:sz w:val="24"/>
+                          <w:szCs w:val="24"/>
+                        </w:rPr>
+                        <w:t xml:space="preserve">INNER JOIN </w:t>
+                      </w:r>
+                      <w:proofErr w:type="spellStart"/>
+                      <w:r>
+                        <w:rPr>
+                          <w:rFonts w:ascii="Times New Roman" w:hAnsi="Times New Roman" w:cs="Times New Roman"/>
+                          <w:sz w:val="24"/>
+                          <w:szCs w:val="24"/>
+                        </w:rPr>
+                        <w:t>Dim_Qus_Option</w:t>
+                      </w:r>
+                      <w:proofErr w:type="spellEnd"/>
+                      <w:r>
+                        <w:rPr>
+                          <w:rFonts w:ascii="Times New Roman" w:hAnsi="Times New Roman" w:cs="Times New Roman"/>
+                          <w:sz w:val="24"/>
+                          <w:szCs w:val="24"/>
+                        </w:rPr>
+                        <w:t xml:space="preserve"> OPT ON (</w:t>
+                      </w:r>
+                      <w:proofErr w:type="spellStart"/>
+                      <w:r>
+                        <w:rPr>
+                          <w:rFonts w:ascii="Times New Roman" w:hAnsi="Times New Roman" w:cs="Times New Roman"/>
+                          <w:sz w:val="24"/>
+                          <w:szCs w:val="24"/>
+                        </w:rPr>
+                        <w:t>DQ.testid</w:t>
+                      </w:r>
+                      <w:proofErr w:type="spellEnd"/>
+                      <w:r>
+                        <w:rPr>
+                          <w:rFonts w:ascii="Times New Roman" w:hAnsi="Times New Roman" w:cs="Times New Roman"/>
+                          <w:sz w:val="24"/>
+                          <w:szCs w:val="24"/>
+                        </w:rPr>
+                        <w:t>=</w:t>
+                      </w:r>
+                      <w:proofErr w:type="spellStart"/>
+                      <w:r>
+                        <w:rPr>
+                          <w:rFonts w:ascii="Times New Roman" w:hAnsi="Times New Roman" w:cs="Times New Roman"/>
+                          <w:sz w:val="24"/>
+                          <w:szCs w:val="24"/>
+                        </w:rPr>
+                        <w:t>OPT.testid</w:t>
+                      </w:r>
+                      <w:proofErr w:type="spellEnd"/>
+                      <w:r>
+                        <w:rPr>
+                          <w:rFonts w:ascii="Times New Roman" w:hAnsi="Times New Roman" w:cs="Times New Roman"/>
+                          <w:sz w:val="24"/>
+                          <w:szCs w:val="24"/>
+                        </w:rPr>
+                        <w:t xml:space="preserve"> and </w:t>
+                      </w:r>
+                      <w:proofErr w:type="spellStart"/>
+                      <w:r>
+                        <w:rPr>
+                          <w:rFonts w:ascii="Times New Roman" w:hAnsi="Times New Roman" w:cs="Times New Roman"/>
+                          <w:sz w:val="24"/>
+                          <w:szCs w:val="24"/>
+                        </w:rPr>
+                        <w:t>DQ.qusid</w:t>
+                      </w:r>
+                      <w:proofErr w:type="spellEnd"/>
+                      <w:r>
+                        <w:rPr>
+                          <w:rFonts w:ascii="Times New Roman" w:hAnsi="Times New Roman" w:cs="Times New Roman"/>
+                          <w:sz w:val="24"/>
+                          <w:szCs w:val="24"/>
+                        </w:rPr>
+                        <w:t>=</w:t>
+                      </w:r>
+                      <w:proofErr w:type="spellStart"/>
+                      <w:r>
+                        <w:rPr>
+                          <w:rFonts w:ascii="Times New Roman" w:hAnsi="Times New Roman" w:cs="Times New Roman"/>
+                          <w:sz w:val="24"/>
+                          <w:szCs w:val="24"/>
+                        </w:rPr>
+                        <w:t>OPT.qusid</w:t>
+                      </w:r>
+                      <w:proofErr w:type="spellEnd"/>
+                      <w:r>
+                        <w:rPr>
+                          <w:rFonts w:ascii="Times New Roman" w:hAnsi="Times New Roman" w:cs="Times New Roman"/>
+                          <w:sz w:val="24"/>
+                          <w:szCs w:val="24"/>
+                        </w:rPr>
+                        <w:t>)</w:t>
+                      </w:r>
+                    </w:p>
+                    <w:p>
+                      <w:pPr>
+                        <w:spacing w:after="0"/>
+                        <w:rPr>
+                          <w:rFonts w:ascii="Times New Roman" w:hAnsi="Times New Roman" w:cs="Times New Roman"/>
+                          <w:sz w:val="24"/>
+                          <w:szCs w:val="24"/>
+                        </w:rPr>
+                      </w:pPr>
+                      <w:r>
+                        <w:rPr>
+                          <w:rFonts w:ascii="Times New Roman" w:hAnsi="Times New Roman" w:cs="Times New Roman"/>
+                          <w:sz w:val="24"/>
+                          <w:szCs w:val="24"/>
+                        </w:rPr>
+                        <w:t xml:space="preserve">Where </w:t>
+                      </w:r>
+                      <w:proofErr w:type="spellStart"/>
+                      <w:r>
+                        <w:rPr>
+                          <w:rFonts w:ascii="Times New Roman" w:hAnsi="Times New Roman" w:cs="Times New Roman"/>
+                          <w:sz w:val="24"/>
+                          <w:szCs w:val="24"/>
+                        </w:rPr>
+                        <w:t>DT.testname</w:t>
+                      </w:r>
+                      <w:proofErr w:type="spellEnd"/>
+                      <w:r>
+                        <w:rPr>
+                          <w:rFonts w:ascii="Times New Roman" w:hAnsi="Times New Roman" w:cs="Times New Roman"/>
+                          <w:sz w:val="24"/>
+                          <w:szCs w:val="24"/>
+                        </w:rPr>
+                        <w:t>=’MBTI’</w:t>
+                      </w:r>
+                    </w:p>
+                    <w:p>
+                      <w:pPr>
+                        <w:spacing w:after="0"/>
+                        <w:rPr>
+                          <w:rFonts w:ascii="Times New Roman" w:hAnsi="Times New Roman" w:cs="Times New Roman"/>
+                          <w:sz w:val="24"/>
+                          <w:szCs w:val="24"/>
+                        </w:rPr>
+                      </w:pPr>
+                      <w:r>
+                        <w:rPr>
+                          <w:rFonts w:ascii="Times New Roman" w:hAnsi="Times New Roman" w:cs="Times New Roman"/>
+                          <w:sz w:val="24"/>
+                          <w:szCs w:val="24"/>
+                        </w:rPr>
+                        <w:t xml:space="preserve">ORDER BY DQ. </w:t>
+                      </w:r>
+                      <w:proofErr w:type="spellStart"/>
+                      <w:proofErr w:type="gramStart"/>
+                      <w:r>
+                        <w:rPr>
+                          <w:rFonts w:ascii="Times New Roman" w:hAnsi="Times New Roman" w:cs="Times New Roman"/>
+                          <w:sz w:val="24"/>
+                          <w:szCs w:val="24"/>
+                        </w:rPr>
+                        <w:t>qusid</w:t>
+                      </w:r>
+                      <w:proofErr w:type="spellEnd"/>
+                      <w:proofErr w:type="gramEnd"/>
+                      <w:r>
+                        <w:rPr>
+                          <w:rFonts w:ascii="Times New Roman" w:hAnsi="Times New Roman" w:cs="Times New Roman"/>
+                          <w:sz w:val="24"/>
+                          <w:szCs w:val="24"/>
+                        </w:rPr>
+                        <w:t>;</w:t>
+                      </w:r>
+                    </w:p>
+                  </w:txbxContent>
+                </v:textbox>
+              </v:shape>
+            </w:pict>
+          </mc:Fallback>
+        </mc:AlternateContent>
+      </w:r>
+    </w:p>
+    <w:p>
+      <w:pPr>
+        <w:spacing w:after="0"/>
+        <w:rPr>
+          <w:rFonts w:ascii="Times New Roman" w:hAnsi="Times New Roman" w:cs="Times New Roman"/>
+          <w:sz w:val="32"/>
+          <w:szCs w:val="32"/>
+        </w:rPr>
+      </w:pPr>
+    </w:p>
+    <w:p>
+      <w:pPr>
+        <w:spacing w:after="0"/>
+        <w:rPr>
+          <w:rFonts w:ascii="Times New Roman" w:hAnsi="Times New Roman" w:cs="Times New Roman"/>
+          <w:sz w:val="32"/>
+          <w:szCs w:val="32"/>
+        </w:rPr>
+      </w:pPr>
+    </w:p>
+    <w:p>
+      <w:pPr>
+        <w:spacing w:after="0"/>
+        <w:rPr>
+          <w:rFonts w:ascii="Times New Roman" w:hAnsi="Times New Roman" w:cs="Times New Roman"/>
+          <w:sz w:val="32"/>
+          <w:szCs w:val="32"/>
+        </w:rPr>
+      </w:pPr>
+    </w:p>
+    <w:p>
+      <w:pPr>
+        <w:spacing w:after="0"/>
+        <w:rPr>
+          <w:rFonts w:ascii="Times New Roman" w:hAnsi="Times New Roman" w:cs="Times New Roman"/>
+          <w:sz w:val="32"/>
+          <w:szCs w:val="32"/>
+        </w:rPr>
+      </w:pPr>
+    </w:p>
+    <w:p>
+      <w:pPr>
+        <w:spacing w:after="0"/>
+        <w:rPr>
+          <w:rFonts w:ascii="Times New Roman" w:hAnsi="Times New Roman" w:cs="Times New Roman"/>
+          <w:sz w:val="32"/>
+          <w:szCs w:val="32"/>
+        </w:rPr>
+      </w:pPr>
+    </w:p>
+    <w:p>
+      <w:pPr>
+        <w:pStyle w:val="ListParagraph"/>
+        <w:numPr>
+          <w:ilvl w:val="0"/>
+          <w:numId w:val="1"/>
+        </w:numPr>
+        <w:spacing w:after="0"/>
+        <w:rPr>
+          <w:rFonts w:ascii="Times New Roman" w:hAnsi="Times New Roman" w:cs="Times New Roman"/>
+          <w:b/>
+          <w:sz w:val="32"/>
+          <w:szCs w:val="32"/>
+        </w:rPr>
+      </w:pPr>
+      <w:r>
+        <w:rPr>
+          <w:rFonts w:ascii="Times New Roman" w:hAnsi="Times New Roman" w:cs="Times New Roman"/>
+          <w:b/>
+          <w:sz w:val="32"/>
+          <w:szCs w:val="32"/>
+        </w:rPr>
+        <w:t>On Submit need to fire following queries from PHP side:</w:t>
+      </w:r>
+    </w:p>
+    <w:p>
+      <w:pPr>
+        <w:spacing w:after="0"/>
+        <w:rPr>
+          <w:rFonts w:ascii="Times New Roman" w:hAnsi="Times New Roman" w:cs="Times New Roman"/>
+          <w:b/>
+          <w:sz w:val="32"/>
+          <w:szCs w:val="32"/>
+        </w:rPr>
+      </w:pPr>
+      <w:r>
+        <w:rPr>
+          <w:rFonts w:ascii="Times New Roman" w:hAnsi="Times New Roman" w:cs="Times New Roman"/>
+          <w:b/>
+          <w:noProof/>
+          <w:sz w:val="32"/>
+          <w:szCs w:val="32"/>
+        </w:rPr>
+        <mc:AlternateContent>
+          <mc:Choice Requires="wps">
+            <w:drawing>
+              <wp:anchor distT="0" distB="0" distL="114300" distR="114300" simplePos="0" relativeHeight="251660288" behindDoc="0" locked="0" layoutInCell="1" allowOverlap="1">
+                <wp:simplePos x="0" y="0"/>
+                <wp:positionH relativeFrom="column">
+                  <wp:posOffset>59267</wp:posOffset>
+                </wp:positionH>
+                <wp:positionV relativeFrom="paragraph">
+                  <wp:posOffset>148591</wp:posOffset>
+                </wp:positionV>
+                <wp:extent cx="6189133" cy="1549400"/>
+                <wp:effectExtent l="0" t="0" r="21590" b="12700"/>
+                <wp:wrapNone/>
+                <wp:docPr id="3" name="Text Box 3"/>
+                <wp:cNvGraphicFramePr/>
+                <a:graphic xmlns:a="http://schemas.openxmlformats.org/drawingml/2006/main">
+                  <a:graphicData uri="http://schemas.microsoft.com/office/word/2010/wordprocessingShape">
+                    <wps:wsp>
+                      <wps:cNvSpPr txBox="1"/>
+                      <wps:spPr>
+                        <a:xfrm>
+                          <a:off x="0" y="0"/>
+                          <a:ext cx="6189133" cy="1549400"/>
+                        </a:xfrm>
+                        <a:prstGeom prst="rect">
+                          <a:avLst/>
+                        </a:prstGeom>
+                        <a:solidFill>
+                          <a:schemeClr val="lt1"/>
+                        </a:solidFill>
+                        <a:ln w="6350">
+                          <a:solidFill>
+                            <a:prstClr val="black"/>
+                          </a:solidFill>
+                        </a:ln>
+                        <a:effectLst/>
+                      </wps:spPr>
+                      <wps:style>
+                        <a:lnRef idx="0">
+                          <a:schemeClr val="accent1"/>
+                        </a:lnRef>
+                        <a:fillRef idx="0">
+                          <a:schemeClr val="accent1"/>
+                        </a:fillRef>
+                        <a:effectRef idx="0">
+                          <a:schemeClr val="accent1"/>
+                        </a:effectRef>
+                        <a:fontRef idx="minor">
+                          <a:schemeClr val="dk1"/>
+                        </a:fontRef>
+                      </wps:style>
+                      <wps:txbx>
+                        <w:txbxContent>
+                          <w:p>
+                            <w:pPr>
+                              <w:spacing w:after="0"/>
+                              <w:rPr>
+                                <w:rFonts w:ascii="Times New Roman" w:hAnsi="Times New Roman" w:cs="Times New Roman"/>
+                                <w:sz w:val="24"/>
+                                <w:szCs w:val="24"/>
+                              </w:rPr>
+                            </w:pPr>
+                            <w:proofErr w:type="spellStart"/>
+                            <w:r>
+                              <w:rPr>
+                                <w:rFonts w:ascii="Times New Roman" w:hAnsi="Times New Roman" w:cs="Times New Roman"/>
+                                <w:sz w:val="24"/>
+                                <w:szCs w:val="24"/>
+                              </w:rPr>
+                              <w:t>Userid</w:t>
+                            </w:r>
+                            <w:proofErr w:type="spellEnd"/>
+                            <w:r>
+                              <w:rPr>
+                                <w:rFonts w:ascii="Times New Roman" w:hAnsi="Times New Roman" w:cs="Times New Roman"/>
+                                <w:sz w:val="24"/>
+                                <w:szCs w:val="24"/>
+                              </w:rPr>
+                              <w:t xml:space="preserve"> = from step 1</w:t>
+                            </w:r>
                           </w:p>
                           <w:p>
                             <w:pPr>
@@ -2062,6 +3212,14 @@
                               </w:rPr>
                               <w:t>=’MBTI’;</w:t>
                             </w:r>
+                            <w:r>
+                              <w:rPr>
+                                <w:rFonts w:ascii="Times New Roman" w:hAnsi="Times New Roman" w:cs="Times New Roman"/>
+                                <w:sz w:val="24"/>
+                                <w:szCs w:val="24"/>
+                              </w:rPr>
+                              <w:t xml:space="preserve"> (from step 2)</w:t>
+                            </w:r>
                           </w:p>
                           <w:p>
                             <w:pPr>
@@ -2126,6 +3284,14 @@
                               </w:rPr>
                               <w:t xml:space="preserve"> </w:t>
                             </w:r>
+                            <w:r>
+                              <w:rPr>
+                                <w:rFonts w:ascii="Times New Roman" w:hAnsi="Times New Roman" w:cs="Times New Roman"/>
+                                <w:sz w:val="24"/>
+                                <w:szCs w:val="24"/>
+                              </w:rPr>
+                              <w:t>(from step 2)</w:t>
+                            </w:r>
                           </w:p>
                           <w:p>
                             <w:pPr>
@@ -2153,6 +3319,50 @@
                                 <w:szCs w:val="24"/>
                               </w:rPr>
                               <w:t>: selected option</w:t>
+                            </w:r>
+                            <w:r>
+                              <w:rPr>
+                                <w:rFonts w:ascii="Times New Roman" w:hAnsi="Times New Roman" w:cs="Times New Roman"/>
+                                <w:sz w:val="24"/>
+                                <w:szCs w:val="24"/>
+                              </w:rPr>
+                              <w:t xml:space="preserve"> (use </w:t>
+                            </w:r>
+                            <w:proofErr w:type="gramStart"/>
+                            <w:r>
+                              <w:rPr>
+                                <w:rFonts w:ascii="Times New Roman" w:hAnsi="Times New Roman" w:cs="Times New Roman"/>
+                                <w:sz w:val="24"/>
+                                <w:szCs w:val="24"/>
+                              </w:rPr>
+                              <w:t>LTRIM(</w:t>
+                            </w:r>
+                            <w:proofErr w:type="gramEnd"/>
+                            <w:r>
+                              <w:rPr>
+                                <w:rFonts w:ascii="Times New Roman" w:hAnsi="Times New Roman" w:cs="Times New Roman"/>
+                                <w:sz w:val="24"/>
+                                <w:szCs w:val="24"/>
+                              </w:rPr>
+                              <w:t xml:space="preserve">RTRIM())   while inserting </w:t>
+                            </w:r>
+                            <w:proofErr w:type="spellStart"/>
+                            <w:r>
+                              <w:rPr>
+                                <w:rFonts w:ascii="Times New Roman" w:hAnsi="Times New Roman" w:cs="Times New Roman"/>
+                                <w:sz w:val="24"/>
+                                <w:szCs w:val="24"/>
+                              </w:rPr>
+                              <w:t>ans</w:t>
+                            </w:r>
+                            <w:proofErr w:type="spellEnd"/>
+                            <w:r>
+                              <w:rPr>
+                                <w:rFonts w:ascii="Times New Roman" w:hAnsi="Times New Roman" w:cs="Times New Roman"/>
+                                <w:sz w:val="24"/>
+                                <w:szCs w:val="24"/>
+                              </w:rPr>
+                              <w:t>)</w:t>
                             </w:r>
                           </w:p>
                           <w:p>
@@ -2374,7 +3584,7 @@
           </mc:Choice>
           <mc:Fallback>
             <w:pict>
-              <v:shape id="Text Box 3" o:spid="_x0000_s1027" type="#_x0000_t202" style="position:absolute;margin-left:4.65pt;margin-top:11.5pt;width:487.35pt;height:222.65pt;z-index:251660288;visibility:visible;mso-wrap-style:square;mso-height-percent:0;mso-wrap-distance-left:9pt;mso-wrap-distance-top:0;mso-wrap-distance-right:9pt;mso-wrap-distance-bottom:0;mso-position-horizontal:absolute;mso-position-horizontal-relative:text;mso-position-vertical:absolute;mso-position-vertical-relative:text;mso-height-percent:0;mso-height-relative:margin;v-text-anchor:top" o:gfxdata="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" fillcolor="white [3201]" strokeweight=".5pt">
+              <v:shape id="Text Box 3" o:spid="_x0000_s1028" type="#_x0000_t202" style="position:absolute;margin-left:4.65pt;margin-top:11.7pt;width:487.35pt;height:122pt;z-index:251660288;visibility:visible;mso-wrap-style:square;mso-height-percent:0;mso-wrap-distance-left:9pt;mso-wrap-distance-top:0;mso-wrap-distance-right:9pt;mso-wrap-distance-bottom:0;mso-position-horizontal:absolute;mso-position-horizontal-relative:text;mso-position-vertical:absolute;mso-position-vertical-relative:text;mso-height-percent:0;mso-height-relative:margin;v-text-anchor:top" o:gfxdata="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" fillcolor="white [3201]" strokeweight=".5pt">
                 <v:textbox>
                   <w:txbxContent>
                     <w:p>
@@ -2393,7 +3603,7 @@
                           <w:sz w:val="24"/>
                           <w:szCs w:val="24"/>
                         </w:rPr>
-                        <w:t>Var</w:t>
+                        <w:t>Userid</w:t>
                       </w:r>
                       <w:proofErr w:type="spellEnd"/>
                       <w:r>
@@ -2402,71 +3612,7 @@
                           <w:sz w:val="24"/>
                           <w:szCs w:val="24"/>
                         </w:rPr>
-                        <w:t xml:space="preserve"> X (it should be </w:t>
-                      </w:r>
-                      <w:proofErr w:type="spellStart"/>
-                      <w:r>
-                        <w:rPr>
-                          <w:rFonts w:ascii="Times New Roman" w:hAnsi="Times New Roman" w:cs="Times New Roman"/>
-                          <w:sz w:val="24"/>
-                          <w:szCs w:val="24"/>
-                        </w:rPr>
-                        <w:t>int</w:t>
-                      </w:r>
-                      <w:proofErr w:type="spellEnd"/>
-                      <w:r>
-                        <w:rPr>
-                          <w:rFonts w:ascii="Times New Roman" w:hAnsi="Times New Roman" w:cs="Times New Roman"/>
-                          <w:sz w:val="24"/>
-                          <w:szCs w:val="24"/>
-                        </w:rPr>
-                        <w:t xml:space="preserve"> type) = Select </w:t>
-                      </w:r>
-                      <w:proofErr w:type="gramStart"/>
-                      <w:r>
-                        <w:rPr>
-                          <w:rFonts w:ascii="Times New Roman" w:hAnsi="Times New Roman" w:cs="Times New Roman"/>
-                          <w:sz w:val="24"/>
-                          <w:szCs w:val="24"/>
-                        </w:rPr>
-                        <w:t>max(</w:t>
-                      </w:r>
-                      <w:proofErr w:type="spellStart"/>
-                      <w:proofErr w:type="gramEnd"/>
-                      <w:r>
-                        <w:rPr>
-                          <w:rFonts w:ascii="Times New Roman" w:hAnsi="Times New Roman" w:cs="Times New Roman"/>
-                          <w:sz w:val="24"/>
-                          <w:szCs w:val="24"/>
-                        </w:rPr>
-                        <w:t>userid</w:t>
-                      </w:r>
-                      <w:proofErr w:type="spellEnd"/>
-                      <w:r>
-                        <w:rPr>
-                          <w:rFonts w:ascii="Times New Roman" w:hAnsi="Times New Roman" w:cs="Times New Roman"/>
-                          <w:sz w:val="24"/>
-                          <w:szCs w:val="24"/>
-                        </w:rPr>
-                        <w:t xml:space="preserve">) from </w:t>
-                      </w:r>
-                      <w:proofErr w:type="spellStart"/>
-                      <w:r>
-                        <w:rPr>
-                          <w:rFonts w:ascii="Times New Roman" w:hAnsi="Times New Roman" w:cs="Times New Roman"/>
-                          <w:sz w:val="24"/>
-                          <w:szCs w:val="24"/>
-                        </w:rPr>
-                        <w:t>UserDetails</w:t>
-                      </w:r>
-                      <w:proofErr w:type="spellEnd"/>
-                      <w:r>
-                        <w:rPr>
-                          <w:rFonts w:ascii="Times New Roman" w:hAnsi="Times New Roman" w:cs="Times New Roman"/>
-                          <w:sz w:val="24"/>
-                          <w:szCs w:val="24"/>
-                        </w:rPr>
-                        <w:t>;</w:t>
+                        <w:t xml:space="preserve"> = from step 1</w:t>
                       </w:r>
                     </w:p>
                     <w:p>
@@ -2485,7 +3631,7 @@
                           <w:sz w:val="24"/>
                           <w:szCs w:val="24"/>
                         </w:rPr>
-                        <w:t>New_user_id</w:t>
+                        <w:t>Testid</w:t>
                       </w:r>
                       <w:proofErr w:type="spellEnd"/>
                       <w:r>
@@ -2494,7 +3640,69 @@
                           <w:sz w:val="24"/>
                           <w:szCs w:val="24"/>
                         </w:rPr>
-                        <w:t xml:space="preserve"> = X+1;</w:t>
+                        <w:t xml:space="preserve"> = select </w:t>
+                      </w:r>
+                      <w:proofErr w:type="spellStart"/>
+                      <w:r>
+                        <w:rPr>
+                          <w:rFonts w:ascii="Times New Roman" w:hAnsi="Times New Roman" w:cs="Times New Roman"/>
+                          <w:sz w:val="24"/>
+                          <w:szCs w:val="24"/>
+                        </w:rPr>
+                        <w:t>testid</w:t>
+                      </w:r>
+                      <w:proofErr w:type="spellEnd"/>
+                      <w:r>
+                        <w:rPr>
+                          <w:rFonts w:ascii="Times New Roman" w:hAnsi="Times New Roman" w:cs="Times New Roman"/>
+                          <w:sz w:val="24"/>
+                          <w:szCs w:val="24"/>
+                        </w:rPr>
+                        <w:t xml:space="preserve"> from </w:t>
+                      </w:r>
+                      <w:proofErr w:type="spellStart"/>
+                      <w:r>
+                        <w:rPr>
+                          <w:rFonts w:ascii="Times New Roman" w:hAnsi="Times New Roman" w:cs="Times New Roman"/>
+                          <w:sz w:val="24"/>
+                          <w:szCs w:val="24"/>
+                        </w:rPr>
+                        <w:t>Dim_Test</w:t>
+                      </w:r>
+                      <w:proofErr w:type="spellEnd"/>
+                      <w:r>
+                        <w:rPr>
+                          <w:rFonts w:ascii="Times New Roman" w:hAnsi="Times New Roman" w:cs="Times New Roman"/>
+                          <w:sz w:val="24"/>
+                          <w:szCs w:val="24"/>
+                        </w:rPr>
+                        <w:t xml:space="preserve"> where </w:t>
+                      </w:r>
+                      <w:proofErr w:type="spellStart"/>
+                      <w:r>
+                        <w:rPr>
+                          <w:rFonts w:ascii="Times New Roman" w:hAnsi="Times New Roman" w:cs="Times New Roman"/>
+                          <w:sz w:val="24"/>
+                          <w:szCs w:val="24"/>
+                        </w:rPr>
+                        <w:t>testname</w:t>
+                      </w:r>
+                      <w:proofErr w:type="spellEnd"/>
+                      <w:r>
+                        <w:rPr>
+                          <w:rFonts w:ascii="Times New Roman" w:hAnsi="Times New Roman" w:cs="Times New Roman"/>
+                          <w:sz w:val="24"/>
+                          <w:szCs w:val="24"/>
+                        </w:rPr>
+                        <w:t>=’MBTI’;</w:t>
+                      </w:r>
+                      <w:r>
+                        <w:rPr>
+                          <w:rFonts w:ascii="Times New Roman" w:hAnsi="Times New Roman" w:cs="Times New Roman"/>
+                          <w:sz w:val="24"/>
+                          <w:szCs w:val="24"/>
+                        </w:rPr>
+                        <w:t xml:space="preserve"> (from step 2)</w:t>
                       </w:r>
                     </w:p>
                     <w:p>
@@ -2506,14 +3714,6 @@
                           <w:szCs w:val="24"/>
                         </w:rPr>
                       </w:pPr>
-                      <w:r>
-                        <w:rPr>
-                          <w:rFonts w:ascii="Times New Roman" w:hAnsi="Times New Roman" w:cs="Times New Roman"/>
-                          <w:sz w:val="24"/>
-                          <w:szCs w:val="24"/>
-                        </w:rPr>
-                        <w:t xml:space="preserve">Insert into </w:t>
-                      </w:r>
                       <w:proofErr w:type="spellStart"/>
                       <w:r>
                         <w:rPr>
@@ -2521,7 +3721,7 @@
                           <w:sz w:val="24"/>
                           <w:szCs w:val="24"/>
                         </w:rPr>
-                        <w:t>UserDetails</w:t>
+                        <w:t>Qusid</w:t>
                       </w:r>
                       <w:proofErr w:type="spellEnd"/>
                       <w:r>
@@ -2530,17 +3730,16 @@
                           <w:sz w:val="24"/>
                           <w:szCs w:val="24"/>
                         </w:rPr>
-                        <w:t xml:space="preserve"> (</w:t>
+                        <w:t xml:space="preserve">: </w:t>
                       </w:r>
                       <w:proofErr w:type="spellStart"/>
-                      <w:proofErr w:type="gramStart"/>
-                      <w:r>
-                        <w:rPr>
-                          <w:rFonts w:ascii="Times New Roman" w:hAnsi="Times New Roman" w:cs="Times New Roman"/>
-                          <w:sz w:val="24"/>
-                          <w:szCs w:val="24"/>
-                        </w:rPr>
-                        <w:t>userid</w:t>
+                      <w:r>
+                        <w:rPr>
+                          <w:rFonts w:ascii="Times New Roman" w:hAnsi="Times New Roman" w:cs="Times New Roman"/>
+                          <w:sz w:val="24"/>
+                          <w:szCs w:val="24"/>
+                        </w:rPr>
+                        <w:t>qusid</w:t>
                       </w:r>
                       <w:proofErr w:type="spellEnd"/>
                       <w:r>
@@ -2549,9 +3748,18 @@
                           <w:sz w:val="24"/>
                           <w:szCs w:val="24"/>
                         </w:rPr>
-                        <w:t xml:space="preserve"> ,</w:t>
-                      </w:r>
-                      <w:proofErr w:type="gramEnd"/>
+                        <w:t xml:space="preserve"> received on loading </w:t>
+                      </w:r>
+                      <w:proofErr w:type="spellStart"/>
+                      <w:r>
+                        <w:rPr>
+                          <w:rFonts w:ascii="Times New Roman" w:hAnsi="Times New Roman" w:cs="Times New Roman"/>
+                          <w:sz w:val="24"/>
+                          <w:szCs w:val="24"/>
+                        </w:rPr>
+                        <w:t>questionaries</w:t>
+                      </w:r>
+                      <w:proofErr w:type="spellEnd"/>
                       <w:r>
                         <w:rPr>
                           <w:rFonts w:ascii="Times New Roman" w:hAnsi="Times New Roman" w:cs="Times New Roman"/>
@@ -2560,41 +3768,13 @@
                         </w:rPr>
                         <w:t xml:space="preserve"> </w:t>
                       </w:r>
-                      <w:proofErr w:type="spellStart"/>
-                      <w:r>
-                        <w:rPr>
-                          <w:rFonts w:ascii="Times New Roman" w:hAnsi="Times New Roman" w:cs="Times New Roman"/>
-                          <w:sz w:val="24"/>
-                          <w:szCs w:val="24"/>
-                        </w:rPr>
-                        <w:t>created_date</w:t>
-                      </w:r>
-                      <w:proofErr w:type="spellEnd"/>
-                      <w:r>
-                        <w:rPr>
-                          <w:rFonts w:ascii="Times New Roman" w:hAnsi="Times New Roman" w:cs="Times New Roman"/>
-                          <w:sz w:val="24"/>
-                          <w:szCs w:val="24"/>
-                        </w:rPr>
-                        <w:t>) values (</w:t>
-                      </w:r>
-                      <w:proofErr w:type="spellStart"/>
-                      <w:r>
-                        <w:rPr>
-                          <w:rFonts w:ascii="Times New Roman" w:hAnsi="Times New Roman" w:cs="Times New Roman"/>
-                          <w:sz w:val="24"/>
-                          <w:szCs w:val="24"/>
-                        </w:rPr>
-                        <w:t>New_user_id,NOW</w:t>
-                      </w:r>
-                      <w:proofErr w:type="spellEnd"/>
-                      <w:r>
-                        <w:rPr>
-                          <w:rFonts w:ascii="Times New Roman" w:hAnsi="Times New Roman" w:cs="Times New Roman"/>
-                          <w:sz w:val="24"/>
-                          <w:szCs w:val="24"/>
-                        </w:rPr>
-                        <w:t>());</w:t>
+                      <w:r>
+                        <w:rPr>
+                          <w:rFonts w:ascii="Times New Roman" w:hAnsi="Times New Roman" w:cs="Times New Roman"/>
+                          <w:sz w:val="24"/>
+                          <w:szCs w:val="24"/>
+                        </w:rPr>
+                        <w:t>(from step 2)</w:t>
                       </w:r>
                     </w:p>
                     <w:p>
@@ -2606,32 +3786,6 @@
                           <w:szCs w:val="24"/>
                         </w:rPr>
                       </w:pPr>
-                      <w:r>
-                        <w:rPr>
-                          <w:rFonts w:ascii="Times New Roman" w:hAnsi="Times New Roman" w:cs="Times New Roman"/>
-                          <w:sz w:val="24"/>
-                          <w:szCs w:val="24"/>
-                        </w:rPr>
-                        <w:t>Commit;</w:t>
-                      </w:r>
-                    </w:p>
-                    <w:p>
-                      <w:pPr>
-                        <w:spacing w:after="0"/>
-                        <w:rPr>
-                          <w:rFonts w:ascii="Times New Roman" w:hAnsi="Times New Roman" w:cs="Times New Roman"/>
-                          <w:sz w:val="24"/>
-                          <w:szCs w:val="24"/>
-                        </w:rPr>
-                      </w:pPr>
-                      <w:r>
-                        <w:rPr>
-                          <w:rFonts w:ascii="Times New Roman" w:hAnsi="Times New Roman" w:cs="Times New Roman"/>
-                          <w:sz w:val="24"/>
-                          <w:szCs w:val="24"/>
-                        </w:rPr>
-                        <w:t xml:space="preserve">Storing </w:t>
-                      </w:r>
                       <w:proofErr w:type="spellStart"/>
                       <w:r>
                         <w:rPr>
@@ -2648,28 +3802,34 @@
                           <w:sz w:val="24"/>
                           <w:szCs w:val="24"/>
                         </w:rPr>
-                        <w:t>:</w:t>
-                      </w:r>
-                    </w:p>
-                    <w:p>
-                      <w:pPr>
-                        <w:spacing w:after="0"/>
-                        <w:rPr>
-                          <w:rFonts w:ascii="Times New Roman" w:hAnsi="Times New Roman" w:cs="Times New Roman"/>
-                          <w:sz w:val="24"/>
-                          <w:szCs w:val="24"/>
-                        </w:rPr>
-                      </w:pPr>
-                    </w:p>
-                    <w:p>
-                      <w:pPr>
-                        <w:spacing w:after="0"/>
-                        <w:rPr>
-                          <w:rFonts w:ascii="Times New Roman" w:hAnsi="Times New Roman" w:cs="Times New Roman"/>
-                          <w:sz w:val="24"/>
-                          <w:szCs w:val="24"/>
-                        </w:rPr>
-                      </w:pPr>
+                        <w:t>: selected option</w:t>
+                      </w:r>
+                      <w:r>
+                        <w:rPr>
+                          <w:rFonts w:ascii="Times New Roman" w:hAnsi="Times New Roman" w:cs="Times New Roman"/>
+                          <w:sz w:val="24"/>
+                          <w:szCs w:val="24"/>
+                        </w:rPr>
+                        <w:t xml:space="preserve"> (use </w:t>
+                      </w:r>
+                      <w:proofErr w:type="gramStart"/>
+                      <w:r>
+                        <w:rPr>
+                          <w:rFonts w:ascii="Times New Roman" w:hAnsi="Times New Roman" w:cs="Times New Roman"/>
+                          <w:sz w:val="24"/>
+                          <w:szCs w:val="24"/>
+                        </w:rPr>
+                        <w:t>LTRIM(</w:t>
+                      </w:r>
+                      <w:proofErr w:type="gramEnd"/>
+                      <w:r>
+                        <w:rPr>
+                          <w:rFonts w:ascii="Times New Roman" w:hAnsi="Times New Roman" w:cs="Times New Roman"/>
+                          <w:sz w:val="24"/>
+                          <w:szCs w:val="24"/>
+                        </w:rPr>
+                        <w:t xml:space="preserve">RTRIM())   while inserting </w:t>
+                      </w:r>
                       <w:proofErr w:type="spellStart"/>
                       <w:r>
                         <w:rPr>
@@ -2677,7 +3837,7 @@
                           <w:sz w:val="24"/>
                           <w:szCs w:val="24"/>
                         </w:rPr>
-                        <w:t>Testid</w:t>
+                        <w:t>ans</w:t>
                       </w:r>
                       <w:proofErr w:type="spellEnd"/>
                       <w:r>
@@ -2686,153 +3846,7 @@
                           <w:sz w:val="24"/>
                           <w:szCs w:val="24"/>
                         </w:rPr>
-                        <w:t xml:space="preserve"> = select </w:t>
-                      </w:r>
-                      <w:proofErr w:type="spellStart"/>
-                      <w:r>
-                        <w:rPr>
-                          <w:rFonts w:ascii="Times New Roman" w:hAnsi="Times New Roman" w:cs="Times New Roman"/>
-                          <w:sz w:val="24"/>
-                          <w:szCs w:val="24"/>
-                        </w:rPr>
-                        <w:t>testid</w:t>
-                      </w:r>
-                      <w:proofErr w:type="spellEnd"/>
-                      <w:r>
-                        <w:rPr>
-                          <w:rFonts w:ascii="Times New Roman" w:hAnsi="Times New Roman" w:cs="Times New Roman"/>
-                          <w:sz w:val="24"/>
-                          <w:szCs w:val="24"/>
-                        </w:rPr>
-                        <w:t xml:space="preserve"> from </w:t>
-                      </w:r>
-                      <w:proofErr w:type="spellStart"/>
-                      <w:r>
-                        <w:rPr>
-                          <w:rFonts w:ascii="Times New Roman" w:hAnsi="Times New Roman" w:cs="Times New Roman"/>
-                          <w:sz w:val="24"/>
-                          <w:szCs w:val="24"/>
-                        </w:rPr>
-                        <w:t>Dim_Test</w:t>
-                      </w:r>
-                      <w:proofErr w:type="spellEnd"/>
-                      <w:r>
-                        <w:rPr>
-                          <w:rFonts w:ascii="Times New Roman" w:hAnsi="Times New Roman" w:cs="Times New Roman"/>
-                          <w:sz w:val="24"/>
-                          <w:szCs w:val="24"/>
-                        </w:rPr>
-                        <w:t xml:space="preserve"> where </w:t>
-                      </w:r>
-                      <w:proofErr w:type="spellStart"/>
-                      <w:r>
-                        <w:rPr>
-                          <w:rFonts w:ascii="Times New Roman" w:hAnsi="Times New Roman" w:cs="Times New Roman"/>
-                          <w:sz w:val="24"/>
-                          <w:szCs w:val="24"/>
-                        </w:rPr>
-                        <w:t>testname</w:t>
-                      </w:r>
-                      <w:proofErr w:type="spellEnd"/>
-                      <w:r>
-                        <w:rPr>
-                          <w:rFonts w:ascii="Times New Roman" w:hAnsi="Times New Roman" w:cs="Times New Roman"/>
-                          <w:sz w:val="24"/>
-                          <w:szCs w:val="24"/>
-                        </w:rPr>
-                        <w:t>=’MBTI’;</w:t>
-                      </w:r>
-                    </w:p>
-                    <w:p>
-                      <w:pPr>
-                        <w:spacing w:after="0"/>
-                        <w:rPr>
-                          <w:rFonts w:ascii="Times New Roman" w:hAnsi="Times New Roman" w:cs="Times New Roman"/>
-                          <w:sz w:val="24"/>
-                          <w:szCs w:val="24"/>
-                        </w:rPr>
-                      </w:pPr>
-                      <w:proofErr w:type="spellStart"/>
-                      <w:r>
-                        <w:rPr>
-                          <w:rFonts w:ascii="Times New Roman" w:hAnsi="Times New Roman" w:cs="Times New Roman"/>
-                          <w:sz w:val="24"/>
-                          <w:szCs w:val="24"/>
-                        </w:rPr>
-                        <w:t>Qusid</w:t>
-                      </w:r>
-                      <w:proofErr w:type="spellEnd"/>
-                      <w:r>
-                        <w:rPr>
-                          <w:rFonts w:ascii="Times New Roman" w:hAnsi="Times New Roman" w:cs="Times New Roman"/>
-                          <w:sz w:val="24"/>
-                          <w:szCs w:val="24"/>
-                        </w:rPr>
-                        <w:t xml:space="preserve">: </w:t>
-                      </w:r>
-                      <w:proofErr w:type="spellStart"/>
-                      <w:r>
-                        <w:rPr>
-                          <w:rFonts w:ascii="Times New Roman" w:hAnsi="Times New Roman" w:cs="Times New Roman"/>
-                          <w:sz w:val="24"/>
-                          <w:szCs w:val="24"/>
-                        </w:rPr>
-                        <w:t>qusid</w:t>
-                      </w:r>
-                      <w:proofErr w:type="spellEnd"/>
-                      <w:r>
-                        <w:rPr>
-                          <w:rFonts w:ascii="Times New Roman" w:hAnsi="Times New Roman" w:cs="Times New Roman"/>
-                          <w:sz w:val="24"/>
-                          <w:szCs w:val="24"/>
-                        </w:rPr>
-                        <w:t xml:space="preserve"> received on loading </w:t>
-                      </w:r>
-                      <w:proofErr w:type="spellStart"/>
-                      <w:r>
-                        <w:rPr>
-                          <w:rFonts w:ascii="Times New Roman" w:hAnsi="Times New Roman" w:cs="Times New Roman"/>
-                          <w:sz w:val="24"/>
-                          <w:szCs w:val="24"/>
-                        </w:rPr>
-                        <w:t>questionaries</w:t>
-                      </w:r>
-                      <w:proofErr w:type="spellEnd"/>
-                      <w:r>
-                        <w:rPr>
-                          <w:rFonts w:ascii="Times New Roman" w:hAnsi="Times New Roman" w:cs="Times New Roman"/>
-                          <w:sz w:val="24"/>
-                          <w:szCs w:val="24"/>
-                        </w:rPr>
-                        <w:t xml:space="preserve"> </w:t>
-                      </w:r>
-                    </w:p>
-                    <w:p>
-                      <w:pPr>
-                        <w:spacing w:after="0"/>
-                        <w:rPr>
-                          <w:rFonts w:ascii="Times New Roman" w:hAnsi="Times New Roman" w:cs="Times New Roman"/>
-                          <w:sz w:val="24"/>
-                          <w:szCs w:val="24"/>
-                        </w:rPr>
-                      </w:pPr>
-                      <w:proofErr w:type="spellStart"/>
-                      <w:r>
-                        <w:rPr>
-                          <w:rFonts w:ascii="Times New Roman" w:hAnsi="Times New Roman" w:cs="Times New Roman"/>
-                          <w:sz w:val="24"/>
-                          <w:szCs w:val="24"/>
-                        </w:rPr>
-                        <w:t>Ans</w:t>
-                      </w:r>
-                      <w:proofErr w:type="spellEnd"/>
-                      <w:r>
-                        <w:rPr>
-                          <w:rFonts w:ascii="Times New Roman" w:hAnsi="Times New Roman" w:cs="Times New Roman"/>
-                          <w:sz w:val="24"/>
-                          <w:szCs w:val="24"/>
-                        </w:rPr>
-                        <w:t>: selected option</w:t>
+                        <w:t>)</w:t>
                       </w:r>
                     </w:p>
                     <w:p>
@@ -3111,67 +4125,6 @@
     </w:p>
     <w:p>
       <w:pPr>
-        <w:spacing w:after="0"/>
-        <w:rPr>
-          <w:rFonts w:ascii="Times New Roman" w:hAnsi="Times New Roman" w:cs="Times New Roman"/>
-          <w:b/>
-          <w:sz w:val="32"/>
-          <w:szCs w:val="32"/>
-        </w:rPr>
-      </w:pPr>
-    </w:p>
-    <w:p>
-      <w:pPr>
-        <w:spacing w:after="0"/>
-        <w:rPr>
-          <w:rFonts w:ascii="Times New Roman" w:hAnsi="Times New Roman" w:cs="Times New Roman"/>
-          <w:sz w:val="32"/>
-          <w:szCs w:val="32"/>
-        </w:rPr>
-      </w:pPr>
-    </w:p>
-    <w:p>
-      <w:pPr>
-        <w:spacing w:after="0"/>
-        <w:rPr>
-          <w:rFonts w:ascii="Times New Roman" w:hAnsi="Times New Roman" w:cs="Times New Roman"/>
-          <w:sz w:val="32"/>
-          <w:szCs w:val="32"/>
-        </w:rPr>
-      </w:pPr>
-    </w:p>
-    <w:p>
-      <w:pPr>
-        <w:spacing w:after="0"/>
-        <w:rPr>
-          <w:rFonts w:ascii="Times New Roman" w:hAnsi="Times New Roman" w:cs="Times New Roman"/>
-          <w:sz w:val="32"/>
-          <w:szCs w:val="32"/>
-        </w:rPr>
-      </w:pPr>
-    </w:p>
-    <w:p>
-      <w:pPr>
-        <w:spacing w:after="0"/>
-        <w:rPr>
-          <w:rFonts w:ascii="Times New Roman" w:hAnsi="Times New Roman" w:cs="Times New Roman"/>
-          <w:sz w:val="32"/>
-          <w:szCs w:val="32"/>
-        </w:rPr>
-      </w:pPr>
-    </w:p>
-    <w:p>
-      <w:pPr>
-        <w:spacing w:after="0"/>
-        <w:rPr>
-          <w:rFonts w:ascii="Times New Roman" w:hAnsi="Times New Roman" w:cs="Times New Roman"/>
-          <w:sz w:val="32"/>
-          <w:szCs w:val="32"/>
-        </w:rPr>
-      </w:pPr>
-    </w:p>
-    <w:p>
-      <w:pPr>
         <w:pStyle w:val="ListParagraph"/>
         <w:numPr>
           <w:ilvl w:val="0"/>
@@ -3192,6 +4145,7 @@
           <w:sz w:val="32"/>
           <w:szCs w:val="32"/>
         </w:rPr>
+        <w:lastRenderedPageBreak/>
         <w:t>Result:</w:t>
       </w:r>
     </w:p>
@@ -3213,18 +4167,7 @@
           <w:sz w:val="32"/>
           <w:szCs w:val="32"/>
         </w:rPr>
-        <w:t xml:space="preserve">Currently it will not have result fetch. </w:t>
-      </w:r>
-      <w:bookmarkStart w:id="0" w:name="_GoBack"/>
-      <w:bookmarkEnd w:id="0"/>
-      <w:r>
-        <w:rPr>
-          <w:rFonts w:ascii="Times New Roman" w:hAnsi="Times New Roman" w:cs="Times New Roman"/>
-          <w:b/>
-          <w:sz w:val="32"/>
-          <w:szCs w:val="32"/>
-        </w:rPr>
-        <w:t>(Part of Sprint2)</w:t>
+        <w:t>Currently it will not have result fetch. (Part of Sprint2)</w:t>
       </w:r>
     </w:p>
     <w:p>
@@ -3806,6 +4749,26 @@
       <w:contextualSpacing/>
     </w:pPr>
   </w:style>
+  <w:style w:type="character" w:customStyle="1" w:styleId="syntaxalpha">
+    <w:name w:val="syntax_alpha"/>
+    <w:basedOn w:val="DefaultParagraphFont"/>
+    <w:rsid w:val="008906DA"/>
+  </w:style>
+  <w:style w:type="character" w:customStyle="1" w:styleId="syntaxpunct">
+    <w:name w:val="syntax_punct"/>
+    <w:basedOn w:val="DefaultParagraphFont"/>
+    <w:rsid w:val="008906DA"/>
+  </w:style>
+  <w:style w:type="character" w:customStyle="1" w:styleId="apple-converted-space">
+    <w:name w:val="apple-converted-space"/>
+    <w:basedOn w:val="DefaultParagraphFont"/>
+    <w:rsid w:val="008906DA"/>
+  </w:style>
+  <w:style w:type="character" w:customStyle="1" w:styleId="syntaxquote">
+    <w:name w:val="syntax_quote"/>
+    <w:basedOn w:val="DefaultParagraphFont"/>
+    <w:rsid w:val="008906DA"/>
+  </w:style>
 </w:styles>
 </file>
 
@@ -4036,6 +4999,26 @@
       <w:ind w:left="720"/>
       <w:contextualSpacing/>
     </w:pPr>
+  </w:style>
+  <w:style w:type="character" w:customStyle="1" w:styleId="syntaxalpha">
+    <w:name w:val="syntax_alpha"/>
+    <w:basedOn w:val="DefaultParagraphFont"/>
+    <w:rsid w:val="008906DA"/>
+  </w:style>
+  <w:style w:type="character" w:customStyle="1" w:styleId="syntaxpunct">
+    <w:name w:val="syntax_punct"/>
+    <w:basedOn w:val="DefaultParagraphFont"/>
+    <w:rsid w:val="008906DA"/>
+  </w:style>
+  <w:style w:type="character" w:customStyle="1" w:styleId="apple-converted-space">
+    <w:name w:val="apple-converted-space"/>
+    <w:basedOn w:val="DefaultParagraphFont"/>
+    <w:rsid w:val="008906DA"/>
+  </w:style>
+  <w:style w:type="character" w:customStyle="1" w:styleId="syntaxquote">
+    <w:name w:val="syntax_quote"/>
+    <w:basedOn w:val="DefaultParagraphFont"/>
+    <w:rsid w:val="008906DA"/>
   </w:style>
 </w:styles>
 </file>

</xml_diff>